<commit_message>
Writting retreat day 3 advance 12/01/2020
</commit_message>
<xml_diff>
--- a/Papers/WebSci2020.docx
+++ b/Papers/WebSci2020.docx
@@ -203,6 +203,13 @@
         <w:t>Tiropanis</w:t>
       </w:r>
       <w:r>
+        <w:rPr>
+          <w:rStyle w:val="Surname"/>
+          <w14:ligatures w14:val="standard"/>
+        </w:rPr>
+        <w:t xml:space="preserve"> </w:t>
+      </w:r>
+      <w:r>
         <w:br/>
       </w:r>
       <w:r>
@@ -267,122 +274,16 @@
         <w:br/>
         <w:t xml:space="preserve"> </w:t>
       </w:r>
-      <w:hyperlink r:id="rId13" w:history="1">
-        <w:r>
-          <w:rPr>
-            <w:rStyle w:val="Hyperlink"/>
-            <w:color w:val="auto"/>
-            <w:u w:val="none"/>
-            <w14:ligatures w14:val="standard"/>
-          </w:rPr>
-          <w:t>email@email.com</w:t>
-        </w:r>
-      </w:hyperlink>
+      <w:r>
+        <w:rPr>
+          <w:sz w:val="20"/>
+        </w:rPr>
+        <w:t>t.tiropanis@southampton.ac.uk</w:t>
+      </w:r>
     </w:p>
     <w:p>
       <w:pPr>
         <w:pStyle w:val="Authors"/>
-      </w:pPr>
-      <w:r>
-        <w:rPr>
-          <w:rStyle w:val="FirstName"/>
-          <w14:ligatures w14:val="standard"/>
-        </w:rPr>
-        <w:lastRenderedPageBreak/>
-        <w:t>Jeremy</w:t>
-      </w:r>
-      <w:r>
-        <w:t xml:space="preserve"> </w:t>
-      </w:r>
-      <w:r>
-        <w:rPr>
-          <w:rStyle w:val="Surname"/>
-          <w14:ligatures w14:val="standard"/>
-        </w:rPr>
-        <w:t>Wyatt</w:t>
-      </w:r>
-      <w:r>
-        <w:br/>
-      </w:r>
-      <w:r>
-        <w:rPr>
-          <w:rStyle w:val="OrgDiv"/>
-          <w:color w:val="auto"/>
-          <w:sz w:val="20"/>
-          <w14:ligatures w14:val="standard"/>
-        </w:rPr>
-        <w:t xml:space="preserve"> </w:t>
-      </w:r>
-      <w:r>
-        <w:rPr>
-          <w:rStyle w:val="OrgDiv"/>
-          <w:color w:val="auto"/>
-          <w:sz w:val="20"/>
-          <w14:ligatures w14:val="standard"/>
-        </w:rPr>
-        <w:t>Wessex Institute</w:t>
-      </w:r>
-      <w:r>
-        <w:rPr>
-          <w:rStyle w:val="OrgName"/>
-          <w:color w:val="auto"/>
-          <w:sz w:val="20"/>
-          <w14:ligatures w14:val="standard"/>
-        </w:rPr>
-        <w:br/>
-        <w:t xml:space="preserve"> </w:t>
-      </w:r>
-      <w:r>
-        <w:rPr>
-          <w:rStyle w:val="OrgName"/>
-          <w:color w:val="auto"/>
-          <w:sz w:val="20"/>
-          <w14:ligatures w14:val="standard"/>
-        </w:rPr>
-        <w:t>University of Southampton</w:t>
-      </w:r>
-      <w:r>
-        <w:rPr>
-          <w:rStyle w:val="OrgName"/>
-          <w:color w:val="auto"/>
-          <w:sz w:val="20"/>
-          <w14:ligatures w14:val="standard"/>
-        </w:rPr>
-        <w:br/>
-        <w:t xml:space="preserve"> </w:t>
-      </w:r>
-      <w:r>
-        <w:rPr>
-          <w:rStyle w:val="City"/>
-          <w:sz w:val="20"/>
-          <w14:ligatures w14:val="standard"/>
-        </w:rPr>
-        <w:t>Southampton, UK</w:t>
-      </w:r>
-      <w:r>
-        <w:br/>
-        <w:t xml:space="preserve"> </w:t>
-      </w:r>
-      <w:r>
-        <w:rPr>
-          <w:rStyle w:val="Email"/>
-          <w:color w:val="auto"/>
-          <w:sz w:val="20"/>
-          <w14:ligatures w14:val="standard"/>
-        </w:rPr>
-        <w:t>email@email.com</w:t>
-      </w:r>
-    </w:p>
-    <w:p>
-      <w:pPr>
-        <w:pStyle w:val="TitleNote"/>
-        <w:rPr>
-          <w:rFonts w:ascii="Cambria Math" w:hAnsi="Cambria Math" w:cs="Cambria Math"/>
-          <w:bCs/>
-          <w:color w:val="auto"/>
-          <w:vertAlign w:val="superscript"/>
-          <w14:ligatures w14:val="standard"/>
-        </w:rPr>
         <w:sectPr>
           <w:endnotePr>
             <w:numFmt w:val="decimal"/>
@@ -396,13 +297,102 @@
           <w:docGrid w:linePitch="360"/>
         </w:sectPr>
       </w:pPr>
+      <w:r>
+        <w:rPr>
+          <w:rStyle w:val="FirstName"/>
+          <w14:ligatures w14:val="standard"/>
+        </w:rPr>
+        <w:lastRenderedPageBreak/>
+        <w:t>Jeremy</w:t>
+      </w:r>
+      <w:r>
+        <w:t xml:space="preserve"> </w:t>
+      </w:r>
+      <w:r>
+        <w:rPr>
+          <w:rStyle w:val="Surname"/>
+          <w14:ligatures w14:val="standard"/>
+        </w:rPr>
+        <w:t>Wyatt</w:t>
+      </w:r>
+      <w:r>
+        <w:br/>
+      </w:r>
+      <w:r>
+        <w:rPr>
+          <w:rStyle w:val="OrgDiv"/>
+          <w:color w:val="auto"/>
+          <w:sz w:val="20"/>
+          <w14:ligatures w14:val="standard"/>
+        </w:rPr>
+        <w:t xml:space="preserve"> </w:t>
+      </w:r>
+      <w:r>
+        <w:rPr>
+          <w:rStyle w:val="OrgDiv"/>
+          <w:color w:val="auto"/>
+          <w:sz w:val="20"/>
+          <w14:ligatures w14:val="standard"/>
+        </w:rPr>
+        <w:t>Wessex Institute</w:t>
+      </w:r>
+      <w:r>
+        <w:rPr>
+          <w:rStyle w:val="OrgName"/>
+          <w:color w:val="auto"/>
+          <w:sz w:val="20"/>
+          <w14:ligatures w14:val="standard"/>
+        </w:rPr>
+        <w:br/>
+        <w:t xml:space="preserve"> </w:t>
+      </w:r>
+      <w:r>
+        <w:rPr>
+          <w:rStyle w:val="OrgName"/>
+          <w:color w:val="auto"/>
+          <w:sz w:val="20"/>
+          <w14:ligatures w14:val="standard"/>
+        </w:rPr>
+        <w:t>University of Southampton</w:t>
+      </w:r>
+      <w:r>
+        <w:rPr>
+          <w:rStyle w:val="OrgName"/>
+          <w:color w:val="auto"/>
+          <w:sz w:val="20"/>
+          <w14:ligatures w14:val="standard"/>
+        </w:rPr>
+        <w:br/>
+        <w:t xml:space="preserve"> </w:t>
+      </w:r>
+      <w:r>
+        <w:rPr>
+          <w:rStyle w:val="City"/>
+          <w:sz w:val="20"/>
+          <w14:ligatures w14:val="standard"/>
+        </w:rPr>
+        <w:t>Southampton, UK</w:t>
+      </w:r>
+      <w:r>
+        <w:br/>
+        <w:t xml:space="preserve"> </w:t>
+      </w:r>
+      <w:r>
+        <w:rPr>
+          <w:rStyle w:val="Email"/>
+          <w:color w:val="auto"/>
+          <w:sz w:val="20"/>
+          <w14:ligatures w14:val="standard"/>
+        </w:rPr>
+        <w:t>j.c.wyatt@soton.ac.uk</w:t>
+      </w:r>
     </w:p>
     <w:p>
       <w:pPr>
-        <w:pStyle w:val="AuthNotes"/>
-        <w:rPr>
-          <w:color w:val="auto"/>
-          <w14:ligatures w14:val="standard"/>
+        <w:pStyle w:val="AbsHead"/>
+        <w:jc w:val="both"/>
+        <w:rPr>
+          <w:sz w:val="8"/>
         </w:rPr>
       </w:pPr>
     </w:p>
@@ -410,8 +400,130 @@
       <w:pPr>
         <w:pStyle w:val="AbsHead"/>
         <w:rPr>
-          <w14:ligatures w14:val="standard"/>
-        </w:rPr>
+          <w:rStyle w:val="Hyperlink"/>
+          <w:color w:val="auto"/>
+          <w:u w:val="none"/>
+          <w:lang w:val="en-GB"/>
+          <w14:ligatures w14:val="standard"/>
+        </w:rPr>
+      </w:pPr>
+      <w:r>
+        <w:rPr>
+          <w:rStyle w:val="FirstName"/>
+          <w:b w:val="0"/>
+          <w:sz w:val="24"/>
+          <w:szCs w:val="24"/>
+          <w:lang w:val="en-GB"/>
+        </w:rPr>
+        <w:t>Adam</w:t>
+      </w:r>
+      <w:r>
+        <w:rPr>
+          <w:rStyle w:val="FirstName"/>
+          <w:b w:val="0"/>
+          <w:sz w:val="24"/>
+          <w:szCs w:val="24"/>
+          <w:lang w:val="en-GB"/>
+        </w:rPr>
+        <w:t xml:space="preserve"> </w:t>
+      </w:r>
+      <w:proofErr w:type="spellStart"/>
+      <w:r>
+        <w:rPr>
+          <w:rStyle w:val="FirstName"/>
+          <w:b w:val="0"/>
+          <w:sz w:val="24"/>
+          <w:szCs w:val="24"/>
+          <w:lang w:val="en-GB"/>
+        </w:rPr>
+        <w:t>Geraghty</w:t>
+      </w:r>
+      <w:proofErr w:type="spellEnd"/>
+      <w:r>
+        <w:rPr>
+          <w:b w:val="0"/>
+          <w:lang w:val="en-GB"/>
+        </w:rPr>
+        <w:br/>
+      </w:r>
+      <w:r>
+        <w:rPr>
+          <w:rStyle w:val="OrgDiv"/>
+          <w:lang w:val="en-GB"/>
+        </w:rPr>
+        <w:t xml:space="preserve"> </w:t>
+      </w:r>
+      <w:r>
+        <w:rPr>
+          <w:rStyle w:val="OrgDiv"/>
+          <w:b w:val="0"/>
+          <w:color w:val="auto"/>
+          <w:sz w:val="20"/>
+          <w:lang w:val="en-GB"/>
+          <w14:ligatures w14:val="standard"/>
+        </w:rPr>
+        <w:t>FoM</w:t>
+      </w:r>
+      <w:r>
+        <w:rPr>
+          <w:rStyle w:val="OrgName"/>
+          <w:b w:val="0"/>
+          <w:color w:val="auto"/>
+          <w:sz w:val="20"/>
+          <w:lang w:val="en-GB"/>
+          <w14:ligatures w14:val="standard"/>
+        </w:rPr>
+        <w:br/>
+        <w:t xml:space="preserve"> University of Southampton</w:t>
+      </w:r>
+      <w:r>
+        <w:rPr>
+          <w:rStyle w:val="OrgName"/>
+          <w:b w:val="0"/>
+          <w:color w:val="auto"/>
+          <w:sz w:val="20"/>
+          <w:lang w:val="en-GB"/>
+          <w14:ligatures w14:val="standard"/>
+        </w:rPr>
+        <w:br/>
+        <w:t xml:space="preserve"> </w:t>
+      </w:r>
+      <w:r>
+        <w:rPr>
+          <w:rStyle w:val="City"/>
+          <w:b w:val="0"/>
+          <w:sz w:val="20"/>
+          <w:lang w:val="en-GB"/>
+          <w14:ligatures w14:val="standard"/>
+        </w:rPr>
+        <w:t>Southampton, UK.</w:t>
+      </w:r>
+      <w:r>
+        <w:rPr>
+          <w:sz w:val="20"/>
+          <w:lang w:val="en-GB"/>
+        </w:rPr>
+        <w:br/>
+        <w:t xml:space="preserve"> </w:t>
+      </w:r>
+      <w:r>
+        <w:rPr>
+          <w:b w:val="0"/>
+          <w:sz w:val="20"/>
+          <w:szCs w:val="20"/>
+          <w:lang w:val="en-GB"/>
+        </w:rPr>
+        <w:t>a.w.geraghty@soton.ac.uk</w:t>
+      </w:r>
+    </w:p>
+    <w:p>
+      <w:pPr>
+        <w:pStyle w:val="AbsHead"/>
+      </w:pPr>
+    </w:p>
+    <w:p>
+      <w:pPr>
+        <w:pStyle w:val="AbsHead"/>
         <w:sectPr>
           <w:endnotePr>
             <w:numFmt w:val="decimal"/>
@@ -429,14 +541,8 @@
     <w:p>
       <w:pPr>
         <w:pStyle w:val="AbsHead"/>
-        <w:rPr>
-          <w14:ligatures w14:val="standard"/>
-        </w:rPr>
-      </w:pPr>
-      <w:r>
-        <w:rPr>
-          <w14:ligatures w14:val="standard"/>
-        </w:rPr>
+      </w:pPr>
+      <w:r>
         <w:lastRenderedPageBreak/>
         <w:t>ABSTRACT</w:t>
       </w:r>
@@ -452,390 +558,92 @@
       <w:r>
         <w:rPr>
           <w:rFonts w:eastAsia="Verdana"/>
-          <w14:ligatures w14:val="standard"/>
-        </w:rPr>
-        <w:t xml:space="preserve">In this sample-structured document, neither </w:t>
+          <w:b/>
+          <w14:ligatures w14:val="standard"/>
+        </w:rPr>
+        <w:t>Objective:</w:t>
       </w:r>
       <w:r>
         <w:rPr>
           <w:rFonts w:eastAsia="Verdana"/>
           <w14:ligatures w14:val="standard"/>
         </w:rPr>
-        <w:t xml:space="preserve">the </w:t>
-      </w:r>
-      <w:r>
-        <w:rPr>
-          <w:rFonts w:eastAsia="Verdana"/>
-          <w14:ligatures w14:val="standard"/>
-        </w:rPr>
-        <w:t xml:space="preserve">cross-linking of float elements and bibliography nor metadata/copyright information is available. The sample document is provided in “Draft” mode and to view </w:t>
-      </w:r>
-      <w:r>
-        <w:rPr>
-          <w:rFonts w:eastAsia="Verdana"/>
-          <w14:ligatures w14:val="standard"/>
-        </w:rPr>
-        <w:t>it</w:t>
-      </w:r>
-      <w:r>
-        <w:rPr>
-          <w:rFonts w:eastAsia="Verdana"/>
-          <w14:ligatures w14:val="standard"/>
-        </w:rPr>
-        <w:t xml:space="preserve"> in the final layout format</w:t>
-      </w:r>
-      <w:r>
-        <w:rPr>
-          <w:rFonts w:eastAsia="Verdana"/>
-          <w14:ligatures w14:val="standard"/>
-        </w:rPr>
-        <w:t>,</w:t>
-      </w:r>
-      <w:r>
-        <w:rPr>
-          <w:rFonts w:eastAsia="Verdana"/>
-          <w14:ligatures w14:val="standard"/>
-        </w:rPr>
-        <w:t xml:space="preserve"> apply</w:t>
-      </w:r>
-      <w:r>
-        <w:rPr>
-          <w:rFonts w:eastAsia="Verdana"/>
-          <w14:ligatures w14:val="standard"/>
-        </w:rPr>
-        <w:t>ing</w:t>
-      </w:r>
-      <w:r>
-        <w:rPr>
-          <w:rFonts w:eastAsia="Verdana"/>
-          <w14:ligatures w14:val="standard"/>
-        </w:rPr>
-        <w:t xml:space="preserve"> the required template is essential with some standard steps</w:t>
-      </w:r>
-      <w:r>
-        <w:rPr>
-          <w:rFonts w:eastAsia="Verdana"/>
-          <w14:ligatures w14:val="standard"/>
-        </w:rPr>
-        <w:t>.</w:t>
+        <w:t xml:space="preserve"> To assess the viability of employing a Web platform to receive feedback from a public audience on Information Leaflets (PILs) for Clinical Trials (RCTs) in the UK.</w:t>
       </w:r>
     </w:p>
     <w:p>
       <w:pPr>
         <w:pStyle w:val="Abstract"/>
         <w:rPr>
-          <w14:ligatures w14:val="standard"/>
-        </w:rPr>
-      </w:pPr>
-      <w:r>
-        <w:rPr>
           <w:rFonts w:eastAsia="Verdana"/>
           <w14:ligatures w14:val="standard"/>
         </w:rPr>
-        <w:t xml:space="preserve">These steps, which should require </w:t>
-      </w:r>
-      <w:r>
-        <w:rPr>
-          <w14:ligatures w14:val="standard"/>
-        </w:rPr>
-        <w:t>generati</w:t>
-      </w:r>
-      <w:r>
-        <w:rPr>
-          <w14:ligatures w14:val="standard"/>
-        </w:rPr>
-        <w:t>o</w:t>
-      </w:r>
-      <w:r>
-        <w:rPr>
-          <w14:ligatures w14:val="standard"/>
-        </w:rPr>
-        <w:t>n</w:t>
-      </w:r>
-      <w:r>
-        <w:rPr>
-          <w14:ligatures w14:val="standard"/>
-        </w:rPr>
-        <w:t xml:space="preserve"> </w:t>
-      </w:r>
-      <w:r>
-        <w:rPr>
-          <w14:ligatures w14:val="standard"/>
-        </w:rPr>
-        <w:t xml:space="preserve">of the </w:t>
-      </w:r>
-      <w:r>
-        <w:rPr>
-          <w14:ligatures w14:val="standard"/>
-        </w:rPr>
-        <w:t xml:space="preserve">final output from the styled </w:t>
-      </w:r>
-      <w:r>
-        <w:rPr>
-          <w14:ligatures w14:val="standard"/>
-        </w:rPr>
-        <w:t>paper,</w:t>
-      </w:r>
-      <w:r>
-        <w:rPr>
-          <w14:ligatures w14:val="standard"/>
-        </w:rPr>
-        <w:t xml:space="preserve"> are </w:t>
-      </w:r>
-      <w:r>
-        <w:rPr>
-          <w14:ligatures w14:val="standard"/>
-        </w:rPr>
-        <w:t>mentioned</w:t>
-      </w:r>
-      <w:r>
-        <w:rPr>
-          <w14:ligatures w14:val="standard"/>
-        </w:rPr>
-        <w:t xml:space="preserve"> here in this paragraph. </w:t>
-      </w:r>
-      <w:r>
-        <w:rPr>
-          <w14:ligatures w14:val="standard"/>
-        </w:rPr>
-        <w:t>First, user</w:t>
-      </w:r>
-      <w:r>
-        <w:rPr>
-          <w14:ligatures w14:val="standard"/>
-        </w:rPr>
-        <w:t>s</w:t>
-      </w:r>
-      <w:r>
-        <w:rPr>
-          <w14:ligatures w14:val="standard"/>
-        </w:rPr>
-        <w:t xml:space="preserve"> have to r</w:t>
-      </w:r>
-      <w:r>
-        <w:rPr>
-          <w14:ligatures w14:val="standard"/>
-        </w:rPr>
-        <w:t xml:space="preserve">un “Reference </w:t>
-      </w:r>
-      <w:r>
-        <w:rPr>
-          <w14:ligatures w14:val="standard"/>
-        </w:rPr>
-        <w:t>N</w:t>
-      </w:r>
-      <w:r>
-        <w:rPr>
-          <w14:ligatures w14:val="standard"/>
-        </w:rPr>
-        <w:t>umbering</w:t>
-      </w:r>
-      <w:r>
-        <w:rPr>
-          <w14:ligatures w14:val="standard"/>
-        </w:rPr>
-        <w:t>”</w:t>
-      </w:r>
-      <w:r>
-        <w:rPr>
-          <w14:ligatures w14:val="standard"/>
-        </w:rPr>
-        <w:t xml:space="preserve"> from </w:t>
-      </w:r>
-      <w:r>
-        <w:rPr>
-          <w14:ligatures w14:val="standard"/>
-        </w:rPr>
-        <w:t xml:space="preserve">the </w:t>
-      </w:r>
-      <w:r>
-        <w:rPr>
-          <w14:ligatures w14:val="standard"/>
-        </w:rPr>
-        <w:t xml:space="preserve">“Reference Elements” menu; this is the first step to start the bibliography marking (it should be clicked while keeping the cursor at the beginning of the reference list). </w:t>
-      </w:r>
-      <w:r>
-        <w:rPr>
-          <w14:ligatures w14:val="standard"/>
-        </w:rPr>
-        <w:t xml:space="preserve">After </w:t>
-      </w:r>
-      <w:r>
-        <w:rPr>
-          <w14:ligatures w14:val="standard"/>
-        </w:rPr>
-        <w:t xml:space="preserve">the </w:t>
-      </w:r>
-      <w:r>
-        <w:rPr>
-          <w14:ligatures w14:val="standard"/>
-        </w:rPr>
-        <w:t>mark</w:t>
-      </w:r>
-      <w:r>
-        <w:rPr>
-          <w14:ligatures w14:val="standard"/>
-        </w:rPr>
-        <w:t>ing</w:t>
-      </w:r>
-      <w:r>
-        <w:rPr>
-          <w14:ligatures w14:val="standard"/>
-        </w:rPr>
-        <w:t xml:space="preserve"> </w:t>
-      </w:r>
-      <w:r>
-        <w:rPr>
-          <w14:ligatures w14:val="standard"/>
-        </w:rPr>
-        <w:t xml:space="preserve">is complete, </w:t>
-      </w:r>
-      <w:r>
-        <w:rPr>
-          <w14:ligatures w14:val="standard"/>
-        </w:rPr>
-        <w:t xml:space="preserve">the reference element </w:t>
-      </w:r>
-      <w:r>
-        <w:rPr>
-          <w14:ligatures w14:val="standard"/>
-        </w:rPr>
-        <w:t>run</w:t>
-      </w:r>
-      <w:r>
-        <w:rPr>
-          <w14:ligatures w14:val="standard"/>
-        </w:rPr>
-        <w:t>s</w:t>
-      </w:r>
-      <w:r>
-        <w:rPr>
-          <w14:ligatures w14:val="standard"/>
-        </w:rPr>
-        <w:t xml:space="preserve"> all the options under</w:t>
-      </w:r>
-      <w:r>
-        <w:rPr>
-          <w14:ligatures w14:val="standard"/>
-        </w:rPr>
-        <w:t xml:space="preserve"> the</w:t>
-      </w:r>
-      <w:r>
-        <w:rPr>
-          <w14:ligatures w14:val="standard"/>
-        </w:rPr>
-        <w:t xml:space="preserve"> “Cross Linking” menu.</w:t>
+      </w:pPr>
+      <w:r>
+        <w:rPr>
+          <w:rFonts w:eastAsia="Verdana"/>
+          <w:b/>
+          <w14:ligatures w14:val="standard"/>
+        </w:rPr>
+        <w:t>Design and Setting:</w:t>
+      </w:r>
+      <w:r>
+        <w:rPr>
+          <w:rFonts w:eastAsia="Verdana"/>
+          <w14:ligatures w14:val="standard"/>
+        </w:rPr>
+        <w:t xml:space="preserve"> A feasibility study on employing Amazon Mechanical Turk (</w:t>
+      </w:r>
+      <w:proofErr w:type="spellStart"/>
+      <w:r>
+        <w:rPr>
+          <w:rFonts w:eastAsia="Verdana"/>
+          <w14:ligatures w14:val="standard"/>
+        </w:rPr>
+        <w:t>MTurk</w:t>
+      </w:r>
+      <w:proofErr w:type="spellEnd"/>
+      <w:r>
+        <w:rPr>
+          <w:rFonts w:eastAsia="Verdana"/>
+          <w14:ligatures w14:val="standard"/>
+        </w:rPr>
+        <w:t>) to recruit, and engage participants to review, comment, revise and assess PIL information.</w:t>
       </w:r>
     </w:p>
     <w:p>
       <w:pPr>
         <w:pStyle w:val="Abstract"/>
         <w:rPr>
-          <w14:ligatures w14:val="standard"/>
-        </w:rPr>
-      </w:pPr>
-      <w:r>
-        <w:rPr>
-          <w14:ligatures w14:val="standard"/>
-        </w:rPr>
-        <w:t>For accuracy check of the structured paper</w:t>
-      </w:r>
-      <w:r>
-        <w:rPr>
-          <w14:ligatures w14:val="standard"/>
-        </w:rPr>
-        <w:t>,</w:t>
-      </w:r>
-      <w:r>
-        <w:rPr>
-          <w14:ligatures w14:val="standard"/>
-        </w:rPr>
-        <w:t xml:space="preserve"> user can run </w:t>
-      </w:r>
-      <w:r>
-        <w:rPr>
-          <w14:ligatures w14:val="standard"/>
-        </w:rPr>
-        <w:t xml:space="preserve">the </w:t>
-      </w:r>
-      <w:r>
-        <w:rPr>
-          <w14:ligatures w14:val="standard"/>
-        </w:rPr>
-        <w:t xml:space="preserve">option </w:t>
-      </w:r>
-      <w:r>
-        <w:rPr>
+          <w:rFonts w:eastAsia="Verdana"/>
+          <w14:ligatures w14:val="standard"/>
+        </w:rPr>
+      </w:pPr>
+      <w:r>
+        <w:rPr>
+          <w:rFonts w:eastAsia="Verdana"/>
           <w:b/>
           <w14:ligatures w14:val="standard"/>
         </w:rPr>
-        <w:t>Manuscript Validation</w:t>
-      </w:r>
-      <w:r>
-        <w:rPr>
-          <w14:ligatures w14:val="standard"/>
-        </w:rPr>
-        <w:t>. It inform</w:t>
-      </w:r>
-      <w:r>
-        <w:rPr>
-          <w14:ligatures w14:val="standard"/>
-        </w:rPr>
-        <w:t>s the user of</w:t>
-      </w:r>
-      <w:r>
-        <w:rPr>
-          <w14:ligatures w14:val="standard"/>
-        </w:rPr>
-        <w:t xml:space="preserve"> the wrong or missing values </w:t>
-      </w:r>
-      <w:r>
-        <w:rPr>
-          <w14:ligatures w14:val="standard"/>
-        </w:rPr>
-        <w:t>in</w:t>
-      </w:r>
-      <w:r>
-        <w:rPr>
-          <w14:ligatures w14:val="standard"/>
-        </w:rPr>
-        <w:t xml:space="preserve"> the paper. </w:t>
-      </w:r>
-      <w:r>
-        <w:rPr>
-          <w14:ligatures w14:val="standard"/>
-        </w:rPr>
-        <w:t>The u</w:t>
-      </w:r>
-      <w:r>
-        <w:rPr>
-          <w14:ligatures w14:val="standard"/>
-        </w:rPr>
-        <w:t xml:space="preserve">ser must correct the paper as per validation messages and rerun </w:t>
-      </w:r>
-      <w:r>
-        <w:rPr>
-          <w:b/>
-          <w14:ligatures w14:val="standard"/>
-        </w:rPr>
-        <w:t xml:space="preserve">Manuscript </w:t>
-      </w:r>
-      <w:r>
-        <w:rPr>
-          <w:b/>
-          <w14:ligatures w14:val="standard"/>
-        </w:rPr>
-        <w:t>V</w:t>
-      </w:r>
-      <w:r>
-        <w:rPr>
-          <w:b/>
-          <w14:ligatures w14:val="standard"/>
-        </w:rPr>
-        <w:t>alidation</w:t>
-      </w:r>
-      <w:r>
-        <w:rPr>
+        <w:t xml:space="preserve">Interventions: </w:t>
+      </w:r>
+      <w:r>
+        <w:rPr>
+          <w:rFonts w:eastAsia="Verdana"/>
+          <w14:ligatures w14:val="standard"/>
+        </w:rPr>
+        <w:t>This study included 4 non-clinical interventions to assess the feasibility of employing a Web platform to collect feedback on PILs, objectively assess the difficulty of PIL information, and employ crowdsourcing to revise and validate proposals for improving readability of sentences that were t</w:t>
+      </w:r>
+      <w:r>
+        <w:rPr>
+          <w:rFonts w:eastAsia="Verdana"/>
+          <w14:ligatures w14:val="standard"/>
+        </w:rPr>
+        <w:t>oo found to require reading skills above the expected level for general audiences</w:t>
+      </w:r>
+      <w:r>
+        <w:rPr>
+          <w:rFonts w:eastAsia="Verdana"/>
           <w14:ligatures w14:val="standard"/>
         </w:rPr>
         <w:t>.</w:t>
@@ -845,121 +653,1245 @@
       <w:pPr>
         <w:pStyle w:val="Abstract"/>
         <w:rPr>
-          <w14:ligatures w14:val="standard"/>
-        </w:rPr>
-      </w:pPr>
-      <w:r>
-        <w:rPr>
-          <w14:ligatures w14:val="standard"/>
-        </w:rPr>
-        <w:t xml:space="preserve">Now, to generate </w:t>
-      </w:r>
-      <w:r>
-        <w:rPr>
-          <w14:ligatures w14:val="standard"/>
-        </w:rPr>
-        <w:t>the</w:t>
-      </w:r>
-      <w:r>
-        <w:rPr>
-          <w14:ligatures w14:val="standard"/>
-        </w:rPr>
-        <w:t xml:space="preserve"> required layout of the paper</w:t>
-      </w:r>
-      <w:r>
-        <w:rPr>
-          <w14:ligatures w14:val="standard"/>
-        </w:rPr>
-        <w:t>,</w:t>
-      </w:r>
-      <w:r>
-        <w:rPr>
+          <w:rFonts w:eastAsia="Verdana"/>
+          <w14:ligatures w14:val="standard"/>
+        </w:rPr>
+      </w:pPr>
+      <w:r>
+        <w:rPr>
+          <w:rFonts w:eastAsia="Verdana"/>
+          <w:b/>
+          <w14:ligatures w14:val="standard"/>
+        </w:rPr>
+        <w:t>Outcomes:</w:t>
+      </w:r>
+      <w:r>
+        <w:rPr>
+          <w:rFonts w:eastAsia="Verdana"/>
           <w14:ligatures w14:val="standard"/>
         </w:rPr>
         <w:t xml:space="preserve"> </w:t>
       </w:r>
       <w:r>
         <w:rPr>
-          <w14:ligatures w14:val="standard"/>
-        </w:rPr>
-        <w:t xml:space="preserve">the </w:t>
-      </w:r>
-      <w:r>
-        <w:rPr>
-          <w14:ligatures w14:val="standard"/>
-        </w:rPr>
-        <w:t>user should select one of the template style</w:t>
-      </w:r>
-      <w:r>
-        <w:rPr>
-          <w14:ligatures w14:val="standard"/>
-        </w:rPr>
-        <w:t>s</w:t>
-      </w:r>
-      <w:r>
-        <w:rPr>
-          <w14:ligatures w14:val="standard"/>
-        </w:rPr>
-        <w:t xml:space="preserve"> under the Define Template Style </w:t>
-      </w:r>
-      <w:r>
-        <w:rPr>
-          <w14:ligatures w14:val="standard"/>
-        </w:rPr>
-        <w:t xml:space="preserve">option </w:t>
-      </w:r>
-      <w:r>
-        <w:rPr>
-          <w14:ligatures w14:val="standard"/>
-        </w:rPr>
-        <w:t>(</w:t>
-      </w:r>
-      <w:r>
-        <w:rPr>
-          <w:u w:val="single"/>
-          <w14:ligatures w14:val="standard"/>
-        </w:rPr>
-        <w:t>choose the re</w:t>
-      </w:r>
-      <w:r>
-        <w:rPr>
-          <w:u w:val="single"/>
-          <w14:ligatures w14:val="standard"/>
-        </w:rPr>
-        <w:t>quired</w:t>
-      </w:r>
-      <w:r>
-        <w:rPr>
-          <w:u w:val="single"/>
-          <w14:ligatures w14:val="standard"/>
-        </w:rPr>
-        <w:t xml:space="preserve"> layout design</w:t>
-      </w:r>
-      <w:r>
-        <w:rPr>
-          <w:u w:val="single"/>
-          <w14:ligatures w14:val="standard"/>
-        </w:rPr>
-        <w:t>,</w:t>
-      </w:r>
-      <w:r>
-        <w:rPr>
-          <w:u w:val="single"/>
-          <w14:ligatures w14:val="standard"/>
-        </w:rPr>
-        <w:t xml:space="preserve"> i.e. choose between Journals and Proceedings</w:t>
-      </w:r>
-      <w:r>
-        <w:rPr>
-          <w14:ligatures w14:val="standard"/>
-        </w:rPr>
-        <w:t>).</w:t>
+          <w:rFonts w:eastAsia="Verdana"/>
+          <w14:ligatures w14:val="standard"/>
+        </w:rPr>
+        <w:t>The primary outcomes were the feasibility of the study design to employ a web platform and crowdsourcing to review, revise and validate PIL information. Secondary analysis was carried on the results to assess the association between task performance and sentence difficulty, participant reading skill, and fatigue and learning effects.</w:t>
       </w:r>
     </w:p>
     <w:p>
       <w:pPr>
+        <w:pStyle w:val="Abstract"/>
+        <w:rPr>
+          <w:rFonts w:eastAsia="Verdana"/>
+          <w:b/>
+          <w14:ligatures w14:val="standard"/>
+        </w:rPr>
+      </w:pPr>
+      <w:r>
+        <w:rPr>
+          <w:rFonts w:eastAsia="Verdana"/>
+          <w:b/>
+          <w14:ligatures w14:val="standard"/>
+        </w:rPr>
+        <w:t>Results</w:t>
+      </w:r>
+    </w:p>
+    <w:p>
+      <w:pPr>
+        <w:pStyle w:val="Abstract"/>
+        <w:rPr>
+          <w:rFonts w:eastAsia="Verdana"/>
+          <w:b/>
+          <w14:ligatures w14:val="standard"/>
+        </w:rPr>
+      </w:pPr>
+      <w:r>
+        <w:rPr>
+          <w:rFonts w:eastAsia="Verdana"/>
+          <w:b/>
+          <w14:ligatures w14:val="standard"/>
+        </w:rPr>
+        <w:t>Conclusions</w:t>
+      </w:r>
+    </w:p>
+    <w:p>
+      <w:pPr>
+        <w:pStyle w:val="AbsHead"/>
+      </w:pPr>
+      <w:r>
+        <w:t>BACGROUND</w:t>
+      </w:r>
+    </w:p>
+    <w:p>
+      <w:pPr>
+        <w:pStyle w:val="AbsHead"/>
+      </w:pPr>
+    </w:p>
+    <w:p>
+      <w:pPr>
+        <w:pStyle w:val="AbsHead"/>
+      </w:pPr>
+      <w:r>
+        <w:t>METHOD</w:t>
+      </w:r>
+      <w:r>
+        <w:t xml:space="preserve"> </w:t>
+      </w:r>
+    </w:p>
+    <w:p>
+      <w:pPr>
+        <w:pStyle w:val="Head1"/>
+        <w:spacing w:before="380"/>
+        <w:rPr>
+          <w14:ligatures w14:val="standard"/>
+        </w:rPr>
+      </w:pPr>
+      <w:r>
+        <w:rPr>
+          <w14:ligatures w14:val="standard"/>
+        </w:rPr>
+        <w:t>Design</w:t>
+      </w:r>
+    </w:p>
+    <w:p>
+      <w:pPr>
+        <w:pStyle w:val="Para"/>
+        <w:rPr>
+          <w:noProof/>
+          <w:lang w:val="en-GB"/>
+        </w:rPr>
+      </w:pPr>
+      <w:r>
+        <w:rPr>
+          <w:noProof/>
+          <w:lang w:val="en-GB"/>
+        </w:rPr>
+        <w:t xml:space="preserve">We conducted </w:t>
+      </w:r>
+      <w:r>
+        <w:rPr>
+          <w:noProof/>
+          <w:lang w:val="en-GB"/>
+        </w:rPr>
+        <w:t xml:space="preserve">a four-amr feasibility study of the “Web for Public Involement” webtool previously designed to facilitate the review </w:t>
+      </w:r>
+      <w:r>
+        <w:rPr>
+          <w:noProof/>
+          <w:lang w:val="en-GB"/>
+        </w:rPr>
+        <w:lastRenderedPageBreak/>
+        <w:t>and correction of readability issues in RCT PILs by employing MTurk to crowdsource public feedback.</w:t>
+      </w:r>
+    </w:p>
+    <w:p>
+      <w:pPr>
+        <w:pStyle w:val="Para"/>
+        <w:rPr>
+          <w:noProof/>
+          <w:lang w:val="en-GB"/>
+        </w:rPr>
+      </w:pPr>
+      <w:r>
+        <w:rPr>
+          <w:noProof/>
+          <w:lang w:val="en-GB"/>
+        </w:rPr>
+        <w:t>Our study assessed the feasibility of employing the webtool to:</w:t>
+      </w:r>
+    </w:p>
+    <w:p>
+      <w:pPr>
+        <w:pStyle w:val="Para"/>
+        <w:numPr>
+          <w:ilvl w:val="0"/>
+          <w:numId w:val="33"/>
+        </w:numPr>
+      </w:pPr>
+      <w:r>
+        <w:t xml:space="preserve">Collect public feedback from </w:t>
+      </w:r>
+      <w:proofErr w:type="spellStart"/>
+      <w:r>
+        <w:t>MTurk</w:t>
+      </w:r>
+      <w:proofErr w:type="spellEnd"/>
+      <w:r>
+        <w:t xml:space="preserve"> participants on PIL information quality</w:t>
+      </w:r>
+    </w:p>
+    <w:p>
+      <w:pPr>
+        <w:pStyle w:val="Para"/>
+        <w:numPr>
+          <w:ilvl w:val="0"/>
+          <w:numId w:val="33"/>
+        </w:numPr>
+      </w:pPr>
+      <w:r>
+        <w:t>Revise sentences that require higher reading skills than those expected from a general audience</w:t>
+      </w:r>
+      <w:r>
+        <w:t xml:space="preserve"> by employing </w:t>
+      </w:r>
+      <w:proofErr w:type="spellStart"/>
+      <w:r>
+        <w:t>MTruk</w:t>
+      </w:r>
+      <w:proofErr w:type="spellEnd"/>
+      <w:r>
+        <w:t xml:space="preserve"> crowdsourcing</w:t>
+      </w:r>
+      <w:r>
+        <w:t>.</w:t>
+      </w:r>
+    </w:p>
+    <w:p>
+      <w:pPr>
+        <w:pStyle w:val="Para"/>
+        <w:numPr>
+          <w:ilvl w:val="0"/>
+          <w:numId w:val="33"/>
+        </w:numPr>
+      </w:pPr>
+      <w:r>
+        <w:t xml:space="preserve">Employ </w:t>
+      </w:r>
+      <w:proofErr w:type="spellStart"/>
+      <w:r>
+        <w:t>MTurk</w:t>
+      </w:r>
+      <w:proofErr w:type="spellEnd"/>
+      <w:r>
+        <w:t xml:space="preserve"> participants to validate previous revisions on sentences with low readability.</w:t>
+      </w:r>
+    </w:p>
+    <w:p>
+      <w:pPr>
+        <w:pStyle w:val="Para"/>
+        <w:numPr>
+          <w:ilvl w:val="0"/>
+          <w:numId w:val="33"/>
+        </w:numPr>
+      </w:pPr>
+      <w:r>
+        <w:t>Objectively assess the sentence difficulty and the participants reading skill.</w:t>
+      </w:r>
+    </w:p>
+    <w:p>
+      <w:pPr>
+        <w:pStyle w:val="Para"/>
+      </w:pPr>
+      <w:r>
+        <w:t>Additional analysis of the results was done to assess the fatigue and learning effects of revising PIL sentences.</w:t>
+      </w:r>
+    </w:p>
+    <w:p>
+      <w:pPr>
+        <w:pStyle w:val="Head1"/>
+        <w:spacing w:before="380"/>
+        <w:rPr>
+          <w14:ligatures w14:val="standard"/>
+        </w:rPr>
+      </w:pPr>
+      <w:r>
+        <w:rPr>
+          <w14:ligatures w14:val="standard"/>
+        </w:rPr>
+        <w:t>Participants</w:t>
+      </w:r>
+    </w:p>
+    <w:p>
+      <w:pPr>
+        <w:pStyle w:val="Head1"/>
+        <w:spacing w:before="380"/>
+        <w:rPr>
+          <w14:ligatures w14:val="standard"/>
+        </w:rPr>
+      </w:pPr>
+      <w:r>
+        <w:rPr>
+          <w14:ligatures w14:val="standard"/>
+        </w:rPr>
+        <w:t>Recruitment</w:t>
+      </w:r>
+    </w:p>
+    <w:p>
+      <w:pPr>
+        <w:pStyle w:val="Head1"/>
+        <w:spacing w:before="380"/>
+        <w:rPr>
+          <w14:ligatures w14:val="standard"/>
+        </w:rPr>
+      </w:pPr>
+      <w:r>
+        <w:rPr>
+          <w14:ligatures w14:val="standard"/>
+        </w:rPr>
+        <w:t>Interventions</w:t>
+      </w:r>
+    </w:p>
+    <w:p>
+      <w:pPr>
+        <w:pStyle w:val="Head2"/>
+      </w:pPr>
+      <w:r>
+        <w:t xml:space="preserve">4.1 </w:t>
+      </w:r>
+      <w:r>
+        <w:t>Collecting</w:t>
+      </w:r>
+      <w:r>
+        <w:t xml:space="preserve"> public feedback on PIL information quality from </w:t>
+      </w:r>
+      <w:proofErr w:type="spellStart"/>
+      <w:r>
+        <w:t>MTurk</w:t>
+      </w:r>
+      <w:proofErr w:type="spellEnd"/>
+      <w:r>
+        <w:t xml:space="preserve"> participants</w:t>
+      </w:r>
+    </w:p>
+    <w:p>
+      <w:pPr>
+        <w:pStyle w:val="Para"/>
+      </w:pPr>
+      <w:r>
+        <w:t>The participants in this intervention were asked to read, comment, and assess the quality of information on three PILs which presented a high number of readability issues and poor recruitment rates in their clinical trials.</w:t>
+      </w:r>
+    </w:p>
+    <w:p>
+      <w:pPr>
+        <w:pStyle w:val="Para"/>
+        <w:keepNext/>
+      </w:pPr>
+      <w:r>
+        <w:rPr>
+          <w:noProof/>
+          <w:lang w:val="en-GB" w:eastAsia="en-GB"/>
+          <w14:ligatures w14:val="none"/>
+        </w:rPr>
+        <w:lastRenderedPageBreak/>
+        <w:drawing>
+          <wp:inline distT="0" distB="0" distL="0" distR="0" wp14:anchorId="447685D8" wp14:editId="11F99958">
+            <wp:extent cx="3512106" cy="2076450"/>
+            <wp:effectExtent l="0" t="0" r="0" b="0"/>
+            <wp:docPr id="2" name="Picture 2"/>
+            <wp:cNvGraphicFramePr>
+              <a:graphicFrameLocks xmlns:a="http://schemas.openxmlformats.org/drawingml/2006/main" noChangeAspect="1"/>
+            </wp:cNvGraphicFramePr>
+            <a:graphic xmlns:a="http://schemas.openxmlformats.org/drawingml/2006/main">
+              <a:graphicData uri="http://schemas.openxmlformats.org/drawingml/2006/picture">
+                <pic:pic xmlns:pic="http://schemas.openxmlformats.org/drawingml/2006/picture">
+                  <pic:nvPicPr>
+                    <pic:cNvPr id="2" name="Study3.1.emf"/>
+                    <pic:cNvPicPr/>
+                  </pic:nvPicPr>
+                  <pic:blipFill>
+                    <a:blip r:embed="rId13">
+                      <a:extLst>
+                        <a:ext uri="{BEBA8EAE-BF5A-486C-A8C5-ECC9F3942E4B}">
+                          <a14:imgProps xmlns:a14="http://schemas.microsoft.com/office/drawing/2010/main">
+                            <a14:imgLayer r:embed="rId14">
+                              <a14:imgEffect>
+                                <a14:artisticCrisscrossEtching/>
+                              </a14:imgEffect>
+                            </a14:imgLayer>
+                          </a14:imgProps>
+                        </a:ext>
+                        <a:ext uri="{28A0092B-C50C-407E-A947-70E740481C1C}">
+                          <a14:useLocalDpi xmlns:a14="http://schemas.microsoft.com/office/drawing/2010/main" val="0"/>
+                        </a:ext>
+                      </a:extLst>
+                    </a:blip>
+                    <a:stretch>
+                      <a:fillRect/>
+                    </a:stretch>
+                  </pic:blipFill>
+                  <pic:spPr>
+                    <a:xfrm>
+                      <a:off x="0" y="0"/>
+                      <a:ext cx="3524227" cy="2083616"/>
+                    </a:xfrm>
+                    <a:prstGeom prst="rect">
+                      <a:avLst/>
+                    </a:prstGeom>
+                  </pic:spPr>
+                </pic:pic>
+              </a:graphicData>
+            </a:graphic>
+          </wp:inline>
+        </w:drawing>
+      </w:r>
+    </w:p>
+    <w:p>
+      <w:pPr>
+        <w:pStyle w:val="FigureCaption"/>
+      </w:pPr>
+      <w:r>
+        <w:t xml:space="preserve">Figure </w:t>
+      </w:r>
+      <w:r>
+        <w:fldChar w:fldCharType="begin"/>
+      </w:r>
+      <w:r>
+        <w:instrText xml:space="preserve"> SEQ Figure \* ARABIC </w:instrText>
+      </w:r>
+      <w:r>
+        <w:fldChar w:fldCharType="separate"/>
+      </w:r>
+      <w:r>
+        <w:rPr>
+          <w:noProof/>
+        </w:rPr>
+        <w:t>1</w:t>
+      </w:r>
+      <w:r>
+        <w:fldChar w:fldCharType="end"/>
+      </w:r>
+      <w:r>
+        <w:t xml:space="preserve"> First Intervention Methodology</w:t>
+      </w:r>
+    </w:p>
+    <w:p>
+      <w:pPr>
+        <w:pStyle w:val="Para"/>
+      </w:pPr>
+      <w:r>
+        <w:t>The participants were rec</w:t>
+      </w:r>
+      <w:r>
+        <w:t>r</w:t>
+      </w:r>
+      <w:r>
+        <w:t>uited by posting a Human I</w:t>
+      </w:r>
+      <w:r>
+        <w:t xml:space="preserve">ntelligence Task (HIT) in </w:t>
+      </w:r>
+      <w:proofErr w:type="spellStart"/>
+      <w:r>
+        <w:t>MTurk</w:t>
+      </w:r>
+      <w:proofErr w:type="spellEnd"/>
+      <w:r>
+        <w:t xml:space="preserve"> and offering £2 to read, comment and answer a multiple choice questionnaire about the quality of information of three PILs.</w:t>
+      </w:r>
+    </w:p>
+    <w:p>
+      <w:pPr>
+        <w:pStyle w:val="Para"/>
+      </w:pPr>
+      <w:r>
+        <w:t xml:space="preserve">The participants were </w:t>
+      </w:r>
+      <w:r>
+        <w:t xml:space="preserve">then </w:t>
+      </w:r>
+      <w:r>
+        <w:t>presented with a webpage containing the PIL text and asked to read and comment on it. Participants could comment on two ways, by selecting a specific section of text and clicking the “make a comment button” or by filling a general comment on the overall quality of the text.</w:t>
+      </w:r>
+    </w:p>
+    <w:p>
+      <w:pPr>
+        <w:pStyle w:val="Para"/>
+      </w:pPr>
+      <w:r>
+        <w:t>The comments obtained in this intervention were examined with content and thematic analysis and</w:t>
+      </w:r>
+      <w:r>
+        <w:t xml:space="preserve"> their results</w:t>
+      </w:r>
+      <w:r>
+        <w:t xml:space="preserve"> compared with </w:t>
+      </w:r>
+      <w:r>
+        <w:t>public feedback from a face-to-face study.</w:t>
+      </w:r>
+    </w:p>
+    <w:p>
+      <w:pPr>
+        <w:pStyle w:val="Para"/>
+      </w:pPr>
+      <w:r>
+        <w:t xml:space="preserve">The participants then were asked to assess the quality of information of the PIL by answering a multiple choice questionnaire based on the Ensuring Quality of Patient Information (EQIP) extended guidelines </w:t>
+      </w:r>
+      <w:r>
+        <w:rPr>
+          <w:b/>
+        </w:rPr>
+        <w:t>[ref]</w:t>
+      </w:r>
+      <w:r>
+        <w:t>.</w:t>
+      </w:r>
+    </w:p>
+    <w:p>
+      <w:pPr>
+        <w:pStyle w:val="Para"/>
+      </w:pPr>
+      <w:r>
+        <w:t xml:space="preserve">Finally, the collected feedback was summarized and presented as an electronic report to the PIL authors via the </w:t>
+      </w:r>
+      <w:proofErr w:type="spellStart"/>
+      <w:r>
+        <w:t>Webtool</w:t>
+      </w:r>
+      <w:proofErr w:type="spellEnd"/>
+      <w:r>
+        <w:t xml:space="preserve"> and asked to assess the validity of the feedback and the potential impact to their research.</w:t>
+      </w:r>
+    </w:p>
+    <w:p>
+      <w:pPr>
+        <w:pStyle w:val="Head2"/>
+      </w:pPr>
+      <w:r>
+        <w:t>4.2</w:t>
+      </w:r>
+      <w:r>
+        <w:t xml:space="preserve"> </w:t>
+      </w:r>
+      <w:r>
+        <w:t>Revising sentences that require reading skills above the average level expected by general audiences</w:t>
+      </w:r>
+    </w:p>
+    <w:p>
+      <w:pPr>
+        <w:pStyle w:val="Para"/>
+      </w:pPr>
+      <w:r>
+        <w:t>PIL sentences which required a higher reading skill level than the average reading skill expected from general audiences were identified by employing the Coefficient of Variation between three commonly use readability indexes, SMOG, ARI and Gunning Fog.</w:t>
+      </w:r>
+    </w:p>
+    <w:p>
+      <w:pPr>
+        <w:pStyle w:val="Head2"/>
+      </w:pPr>
+      <w:r>
+        <w:t>4.3</w:t>
+      </w:r>
+      <w:r>
+        <w:t xml:space="preserve"> </w:t>
+      </w:r>
+      <w:r>
+        <w:t xml:space="preserve">Employing </w:t>
+      </w:r>
+      <w:proofErr w:type="spellStart"/>
+      <w:r>
+        <w:t>MTurk</w:t>
+      </w:r>
+      <w:proofErr w:type="spellEnd"/>
+      <w:r>
+        <w:t xml:space="preserve"> to validate the proposed revisions for sentences with low readability</w:t>
+      </w:r>
+    </w:p>
+    <w:p>
+      <w:pPr>
+        <w:pStyle w:val="Para"/>
+      </w:pPr>
+      <w:r>
+        <w:t>A selection of proposed revisions for sentences which required higher reading skills than the average level for general audiences was made by stratified random sampling.</w:t>
+      </w:r>
+      <w:r>
+        <w:t xml:space="preserve"> The factor of variance between SMOG, ARI and Gunning Fog indexes was computed for the readability scores of every proposed revision.</w:t>
+      </w:r>
+      <w:r>
+        <w:t xml:space="preserve"> </w:t>
+      </w:r>
+      <w:r>
+        <w:t xml:space="preserve">A </w:t>
+      </w:r>
+      <w:r>
+        <w:t>select</w:t>
+      </w:r>
+      <w:r>
+        <w:t>ion of</w:t>
+      </w:r>
+      <w:r>
+        <w:t xml:space="preserve"> 9 proposed revisions </w:t>
+      </w:r>
+      <w:r>
+        <w:t xml:space="preserve">was made </w:t>
+      </w:r>
+      <w:r>
+        <w:t>for each leaflet</w:t>
+      </w:r>
+      <w:r>
+        <w:t xml:space="preserve"> by selecting three </w:t>
+      </w:r>
+      <w:r>
+        <w:lastRenderedPageBreak/>
+        <w:t>random revisions from three levels of readability: undergraduate, graduate student and professor</w:t>
+      </w:r>
+      <w:r>
+        <w:t>.</w:t>
+      </w:r>
+    </w:p>
+    <w:p>
+      <w:pPr>
+        <w:pStyle w:val="Para"/>
+      </w:pPr>
+    </w:p>
+    <w:p>
+      <w:pPr>
+        <w:pStyle w:val="Head2"/>
+      </w:pPr>
+      <w:r>
+        <w:t>4.</w:t>
+      </w:r>
+      <w:r>
+        <w:t>4</w:t>
+      </w:r>
+      <w:r>
+        <w:t xml:space="preserve"> </w:t>
+      </w:r>
+      <w:r>
+        <w:t>Objectively assessing the readability of a PIL and the participants reading skill level.</w:t>
+      </w:r>
+    </w:p>
+    <w:p>
+      <w:pPr>
+        <w:pStyle w:val="Para"/>
+      </w:pPr>
+      <w:r>
+        <w:t>The Cloze procedure was employed on the selected sentences with low readability previously selected. The Cloze procedure replaced every 5</w:t>
+      </w:r>
+      <w:r>
+        <w:rPr>
+          <w:vertAlign w:val="superscript"/>
+        </w:rPr>
+        <w:t>th</w:t>
+      </w:r>
+      <w:r>
+        <w:t xml:space="preserve"> word with a blank space. The </w:t>
+      </w:r>
+      <w:proofErr w:type="spellStart"/>
+      <w:r>
+        <w:t>MTurk</w:t>
+      </w:r>
+      <w:proofErr w:type="spellEnd"/>
+      <w:r>
+        <w:t xml:space="preserve"> participants were then showed each processed sentence in a webpage and asked to complete them. The participant performance was measure as a factor of the sentence readability score, the time taken in the revision and the number of correct inputs submitted. The number of </w:t>
+      </w:r>
+      <w:r>
+        <w:t>identical words submitted by the participants for each original sentence was used to validate the results from the readability indexes.</w:t>
+      </w:r>
+      <w:bookmarkStart w:id="0" w:name="_GoBack"/>
+      <w:bookmarkEnd w:id="0"/>
+    </w:p>
+    <w:p>
+      <w:pPr>
+        <w:pStyle w:val="Head1"/>
+        <w:spacing w:before="380"/>
+        <w:rPr>
+          <w14:ligatures w14:val="standard"/>
+        </w:rPr>
+      </w:pPr>
+      <w:r>
+        <w:rPr>
+          <w14:ligatures w14:val="standard"/>
+        </w:rPr>
+        <w:t>Outcomes and Measures</w:t>
+      </w:r>
+    </w:p>
+    <w:p>
+      <w:pPr>
+        <w:pStyle w:val="Head1"/>
+        <w:spacing w:before="380"/>
+        <w:rPr>
+          <w14:ligatures w14:val="standard"/>
+        </w:rPr>
+      </w:pPr>
+      <w:r>
+        <w:rPr>
+          <w14:ligatures w14:val="standard"/>
+        </w:rPr>
+        <w:t>Sample Size</w:t>
+      </w:r>
+    </w:p>
+    <w:p>
+      <w:pPr>
+        <w:pStyle w:val="Head1"/>
+        <w:spacing w:before="380"/>
+        <w:rPr>
+          <w14:ligatures w14:val="standard"/>
+        </w:rPr>
+      </w:pPr>
+      <w:r>
+        <w:rPr>
+          <w14:ligatures w14:val="standard"/>
+        </w:rPr>
+        <w:t>Randomization</w:t>
+      </w:r>
+    </w:p>
+    <w:p>
+      <w:pPr>
+        <w:pStyle w:val="Head1"/>
+        <w:spacing w:before="380"/>
+        <w:rPr>
+          <w14:ligatures w14:val="standard"/>
+        </w:rPr>
+      </w:pPr>
+      <w:r>
+        <w:rPr>
+          <w14:ligatures w14:val="standard"/>
+        </w:rPr>
+        <w:t>Analysis</w:t>
+      </w:r>
+    </w:p>
+    <w:p>
+      <w:pPr>
+        <w:pStyle w:val="AbsHead"/>
+      </w:pPr>
+    </w:p>
+    <w:p>
+      <w:pPr>
+        <w:pStyle w:val="AbsHead"/>
+      </w:pPr>
+      <w:r>
+        <w:t>RESULTS</w:t>
+      </w:r>
+    </w:p>
+    <w:p>
+      <w:pPr>
+        <w:pStyle w:val="AbsHead"/>
+      </w:pPr>
+      <w:r>
+        <w:t>DISCUSSION</w:t>
+      </w:r>
+    </w:p>
+    <w:p>
+      <w:pPr>
+        <w:pStyle w:val="AbsHead"/>
+      </w:pPr>
+    </w:p>
+    <w:p>
+      <w:pPr>
+        <w:pStyle w:val="Abstract"/>
+        <w:rPr>
+          <w:rFonts w:eastAsia="Verdana"/>
+          <w14:ligatures w14:val="standard"/>
+        </w:rPr>
+      </w:pPr>
+      <w:r>
+        <w:rPr>
+          <w:rFonts w:eastAsia="Verdana"/>
+          <w14:ligatures w14:val="standard"/>
+        </w:rPr>
+        <w:t xml:space="preserve">In this sample-structured document, neither </w:t>
+      </w:r>
+      <w:r>
+        <w:rPr>
+          <w:rFonts w:eastAsia="Verdana"/>
+          <w14:ligatures w14:val="standard"/>
+        </w:rPr>
+        <w:t xml:space="preserve">the </w:t>
+      </w:r>
+      <w:r>
+        <w:rPr>
+          <w:rFonts w:eastAsia="Verdana"/>
+          <w14:ligatures w14:val="standard"/>
+        </w:rPr>
+        <w:t xml:space="preserve">cross-linking of float elements and bibliography nor metadata/copyright information is available. The sample document is provided in “Draft” mode and to view </w:t>
+      </w:r>
+      <w:r>
+        <w:rPr>
+          <w:rFonts w:eastAsia="Verdana"/>
+          <w14:ligatures w14:val="standard"/>
+        </w:rPr>
+        <w:t>it</w:t>
+      </w:r>
+      <w:r>
+        <w:rPr>
+          <w:rFonts w:eastAsia="Verdana"/>
+          <w14:ligatures w14:val="standard"/>
+        </w:rPr>
+        <w:t xml:space="preserve"> in the final layout format</w:t>
+      </w:r>
+      <w:r>
+        <w:rPr>
+          <w:rFonts w:eastAsia="Verdana"/>
+          <w14:ligatures w14:val="standard"/>
+        </w:rPr>
+        <w:t>,</w:t>
+      </w:r>
+      <w:r>
+        <w:rPr>
+          <w:rFonts w:eastAsia="Verdana"/>
+          <w14:ligatures w14:val="standard"/>
+        </w:rPr>
+        <w:t xml:space="preserve"> apply</w:t>
+      </w:r>
+      <w:r>
+        <w:rPr>
+          <w:rFonts w:eastAsia="Verdana"/>
+          <w14:ligatures w14:val="standard"/>
+        </w:rPr>
+        <w:t>ing</w:t>
+      </w:r>
+      <w:r>
+        <w:rPr>
+          <w:rFonts w:eastAsia="Verdana"/>
+          <w14:ligatures w14:val="standard"/>
+        </w:rPr>
+        <w:t xml:space="preserve"> the required template is essential with some standard steps</w:t>
+      </w:r>
+      <w:r>
+        <w:rPr>
+          <w:rFonts w:eastAsia="Verdana"/>
+          <w14:ligatures w14:val="standard"/>
+        </w:rPr>
+        <w:t>.</w:t>
+      </w:r>
+    </w:p>
+    <w:p>
+      <w:pPr>
+        <w:pStyle w:val="Abstract"/>
+        <w:rPr>
+          <w14:ligatures w14:val="standard"/>
+        </w:rPr>
+      </w:pPr>
+      <w:r>
+        <w:rPr>
+          <w:rFonts w:eastAsia="Verdana"/>
+          <w14:ligatures w14:val="standard"/>
+        </w:rPr>
+        <w:t xml:space="preserve">These steps, which should require </w:t>
+      </w:r>
+      <w:r>
+        <w:rPr>
+          <w14:ligatures w14:val="standard"/>
+        </w:rPr>
+        <w:t>generati</w:t>
+      </w:r>
+      <w:r>
+        <w:rPr>
+          <w14:ligatures w14:val="standard"/>
+        </w:rPr>
+        <w:t>o</w:t>
+      </w:r>
+      <w:r>
+        <w:rPr>
+          <w14:ligatures w14:val="standard"/>
+        </w:rPr>
+        <w:t>n</w:t>
+      </w:r>
+      <w:r>
+        <w:rPr>
+          <w14:ligatures w14:val="standard"/>
+        </w:rPr>
+        <w:t xml:space="preserve"> </w:t>
+      </w:r>
+      <w:r>
+        <w:rPr>
+          <w14:ligatures w14:val="standard"/>
+        </w:rPr>
+        <w:t xml:space="preserve">of the </w:t>
+      </w:r>
+      <w:r>
+        <w:rPr>
+          <w14:ligatures w14:val="standard"/>
+        </w:rPr>
+        <w:t xml:space="preserve">final output from the styled </w:t>
+      </w:r>
+      <w:r>
+        <w:rPr>
+          <w14:ligatures w14:val="standard"/>
+        </w:rPr>
+        <w:t>paper,</w:t>
+      </w:r>
+      <w:r>
+        <w:rPr>
+          <w14:ligatures w14:val="standard"/>
+        </w:rPr>
+        <w:t xml:space="preserve"> are </w:t>
+      </w:r>
+      <w:r>
+        <w:rPr>
+          <w14:ligatures w14:val="standard"/>
+        </w:rPr>
+        <w:t>mentioned</w:t>
+      </w:r>
+      <w:r>
+        <w:rPr>
+          <w14:ligatures w14:val="standard"/>
+        </w:rPr>
+        <w:t xml:space="preserve"> here in this paragraph. </w:t>
+      </w:r>
+      <w:r>
+        <w:rPr>
+          <w14:ligatures w14:val="standard"/>
+        </w:rPr>
+        <w:t>First, user</w:t>
+      </w:r>
+      <w:r>
+        <w:rPr>
+          <w14:ligatures w14:val="standard"/>
+        </w:rPr>
+        <w:t>s</w:t>
+      </w:r>
+      <w:r>
+        <w:rPr>
+          <w14:ligatures w14:val="standard"/>
+        </w:rPr>
+        <w:t xml:space="preserve"> have to r</w:t>
+      </w:r>
+      <w:r>
+        <w:rPr>
+          <w14:ligatures w14:val="standard"/>
+        </w:rPr>
+        <w:t xml:space="preserve">un “Reference </w:t>
+      </w:r>
+      <w:r>
+        <w:rPr>
+          <w14:ligatures w14:val="standard"/>
+        </w:rPr>
+        <w:t>N</w:t>
+      </w:r>
+      <w:r>
+        <w:rPr>
+          <w14:ligatures w14:val="standard"/>
+        </w:rPr>
+        <w:t>umbering</w:t>
+      </w:r>
+      <w:r>
+        <w:rPr>
+          <w14:ligatures w14:val="standard"/>
+        </w:rPr>
+        <w:t>”</w:t>
+      </w:r>
+      <w:r>
+        <w:rPr>
+          <w14:ligatures w14:val="standard"/>
+        </w:rPr>
+        <w:t xml:space="preserve"> from </w:t>
+      </w:r>
+      <w:r>
+        <w:rPr>
+          <w14:ligatures w14:val="standard"/>
+        </w:rPr>
+        <w:t xml:space="preserve">the </w:t>
+      </w:r>
+      <w:r>
+        <w:rPr>
+          <w14:ligatures w14:val="standard"/>
+        </w:rPr>
+        <w:t xml:space="preserve">“Reference Elements” menu; this is the first step to start the bibliography marking (it should be clicked while keeping the cursor at the beginning of the reference list). </w:t>
+      </w:r>
+      <w:r>
+        <w:rPr>
+          <w14:ligatures w14:val="standard"/>
+        </w:rPr>
+        <w:t xml:space="preserve">After </w:t>
+      </w:r>
+      <w:r>
+        <w:rPr>
+          <w14:ligatures w14:val="standard"/>
+        </w:rPr>
+        <w:t xml:space="preserve">the </w:t>
+      </w:r>
+      <w:r>
+        <w:rPr>
+          <w14:ligatures w14:val="standard"/>
+        </w:rPr>
+        <w:t>mark</w:t>
+      </w:r>
+      <w:r>
+        <w:rPr>
+          <w14:ligatures w14:val="standard"/>
+        </w:rPr>
+        <w:t>ing</w:t>
+      </w:r>
+      <w:r>
+        <w:rPr>
+          <w14:ligatures w14:val="standard"/>
+        </w:rPr>
+        <w:t xml:space="preserve"> </w:t>
+      </w:r>
+      <w:r>
+        <w:rPr>
+          <w14:ligatures w14:val="standard"/>
+        </w:rPr>
+        <w:t xml:space="preserve">is complete, </w:t>
+      </w:r>
+      <w:r>
+        <w:rPr>
+          <w14:ligatures w14:val="standard"/>
+        </w:rPr>
+        <w:t xml:space="preserve">the reference element </w:t>
+      </w:r>
+      <w:r>
+        <w:rPr>
+          <w14:ligatures w14:val="standard"/>
+        </w:rPr>
+        <w:t>run</w:t>
+      </w:r>
+      <w:r>
+        <w:rPr>
+          <w14:ligatures w14:val="standard"/>
+        </w:rPr>
+        <w:t>s</w:t>
+      </w:r>
+      <w:r>
+        <w:rPr>
+          <w14:ligatures w14:val="standard"/>
+        </w:rPr>
+        <w:t xml:space="preserve"> all the options under</w:t>
+      </w:r>
+      <w:r>
+        <w:rPr>
+          <w14:ligatures w14:val="standard"/>
+        </w:rPr>
+        <w:t xml:space="preserve"> the</w:t>
+      </w:r>
+      <w:r>
+        <w:rPr>
+          <w14:ligatures w14:val="standard"/>
+        </w:rPr>
+        <w:t xml:space="preserve"> “Cross Linking” menu.</w:t>
+      </w:r>
+    </w:p>
+    <w:p>
+      <w:pPr>
+        <w:pStyle w:val="Abstract"/>
+        <w:rPr>
+          <w14:ligatures w14:val="standard"/>
+        </w:rPr>
+      </w:pPr>
+      <w:r>
+        <w:rPr>
+          <w14:ligatures w14:val="standard"/>
+        </w:rPr>
+        <w:t>For accuracy check of the structured paper</w:t>
+      </w:r>
+      <w:r>
+        <w:rPr>
+          <w14:ligatures w14:val="standard"/>
+        </w:rPr>
+        <w:t>,</w:t>
+      </w:r>
+      <w:r>
+        <w:rPr>
+          <w14:ligatures w14:val="standard"/>
+        </w:rPr>
+        <w:t xml:space="preserve"> user can run </w:t>
+      </w:r>
+      <w:r>
+        <w:rPr>
+          <w14:ligatures w14:val="standard"/>
+        </w:rPr>
+        <w:t xml:space="preserve">the </w:t>
+      </w:r>
+      <w:r>
+        <w:rPr>
+          <w14:ligatures w14:val="standard"/>
+        </w:rPr>
+        <w:t xml:space="preserve">option </w:t>
+      </w:r>
+      <w:r>
+        <w:rPr>
+          <w:b/>
+          <w14:ligatures w14:val="standard"/>
+        </w:rPr>
+        <w:t>Manuscript Validation</w:t>
+      </w:r>
+      <w:r>
+        <w:rPr>
+          <w14:ligatures w14:val="standard"/>
+        </w:rPr>
+        <w:t>. It inform</w:t>
+      </w:r>
+      <w:r>
+        <w:rPr>
+          <w14:ligatures w14:val="standard"/>
+        </w:rPr>
+        <w:t>s the user of</w:t>
+      </w:r>
+      <w:r>
+        <w:rPr>
+          <w14:ligatures w14:val="standard"/>
+        </w:rPr>
+        <w:t xml:space="preserve"> the wrong or missing values </w:t>
+      </w:r>
+      <w:r>
+        <w:rPr>
+          <w14:ligatures w14:val="standard"/>
+        </w:rPr>
+        <w:t>in</w:t>
+      </w:r>
+      <w:r>
+        <w:rPr>
+          <w14:ligatures w14:val="standard"/>
+        </w:rPr>
+        <w:t xml:space="preserve"> the paper. </w:t>
+      </w:r>
+      <w:r>
+        <w:rPr>
+          <w14:ligatures w14:val="standard"/>
+        </w:rPr>
+        <w:t>The u</w:t>
+      </w:r>
+      <w:r>
+        <w:rPr>
+          <w14:ligatures w14:val="standard"/>
+        </w:rPr>
+        <w:t xml:space="preserve">ser must correct the paper as per validation messages and rerun </w:t>
+      </w:r>
+      <w:r>
+        <w:rPr>
+          <w:b/>
+          <w14:ligatures w14:val="standard"/>
+        </w:rPr>
+        <w:t xml:space="preserve">Manuscript </w:t>
+      </w:r>
+      <w:r>
+        <w:rPr>
+          <w:b/>
+          <w14:ligatures w14:val="standard"/>
+        </w:rPr>
+        <w:t>V</w:t>
+      </w:r>
+      <w:r>
+        <w:rPr>
+          <w:b/>
+          <w14:ligatures w14:val="standard"/>
+        </w:rPr>
+        <w:t>alidation</w:t>
+      </w:r>
+      <w:r>
+        <w:rPr>
+          <w14:ligatures w14:val="standard"/>
+        </w:rPr>
+        <w:t>.</w:t>
+      </w:r>
+    </w:p>
+    <w:p>
+      <w:pPr>
+        <w:pStyle w:val="Abstract"/>
+        <w:rPr>
+          <w14:ligatures w14:val="standard"/>
+        </w:rPr>
+      </w:pPr>
+      <w:r>
+        <w:rPr>
+          <w14:ligatures w14:val="standard"/>
+        </w:rPr>
+        <w:t xml:space="preserve">Now, to generate </w:t>
+      </w:r>
+      <w:r>
+        <w:rPr>
+          <w14:ligatures w14:val="standard"/>
+        </w:rPr>
+        <w:t>the</w:t>
+      </w:r>
+      <w:r>
+        <w:rPr>
+          <w14:ligatures w14:val="standard"/>
+        </w:rPr>
+        <w:t xml:space="preserve"> required layout of the paper</w:t>
+      </w:r>
+      <w:r>
+        <w:rPr>
+          <w14:ligatures w14:val="standard"/>
+        </w:rPr>
+        <w:t>,</w:t>
+      </w:r>
+      <w:r>
+        <w:rPr>
+          <w14:ligatures w14:val="standard"/>
+        </w:rPr>
+        <w:t xml:space="preserve"> </w:t>
+      </w:r>
+      <w:r>
+        <w:rPr>
+          <w14:ligatures w14:val="standard"/>
+        </w:rPr>
+        <w:t xml:space="preserve">the </w:t>
+      </w:r>
+      <w:r>
+        <w:rPr>
+          <w14:ligatures w14:val="standard"/>
+        </w:rPr>
+        <w:t>user should select one of the template style</w:t>
+      </w:r>
+      <w:r>
+        <w:rPr>
+          <w14:ligatures w14:val="standard"/>
+        </w:rPr>
+        <w:t>s</w:t>
+      </w:r>
+      <w:r>
+        <w:rPr>
+          <w14:ligatures w14:val="standard"/>
+        </w:rPr>
+        <w:t xml:space="preserve"> under the Define Template Style </w:t>
+      </w:r>
+      <w:r>
+        <w:rPr>
+          <w14:ligatures w14:val="standard"/>
+        </w:rPr>
+        <w:lastRenderedPageBreak/>
+        <w:t xml:space="preserve">option </w:t>
+      </w:r>
+      <w:r>
+        <w:rPr>
+          <w14:ligatures w14:val="standard"/>
+        </w:rPr>
+        <w:t>(</w:t>
+      </w:r>
+      <w:r>
+        <w:rPr>
+          <w:u w:val="single"/>
+          <w14:ligatures w14:val="standard"/>
+        </w:rPr>
+        <w:t>choose the re</w:t>
+      </w:r>
+      <w:r>
+        <w:rPr>
+          <w:u w:val="single"/>
+          <w14:ligatures w14:val="standard"/>
+        </w:rPr>
+        <w:t>quired</w:t>
+      </w:r>
+      <w:r>
+        <w:rPr>
+          <w:u w:val="single"/>
+          <w14:ligatures w14:val="standard"/>
+        </w:rPr>
+        <w:t xml:space="preserve"> layout design</w:t>
+      </w:r>
+      <w:r>
+        <w:rPr>
+          <w:u w:val="single"/>
+          <w14:ligatures w14:val="standard"/>
+        </w:rPr>
+        <w:t>,</w:t>
+      </w:r>
+      <w:r>
+        <w:rPr>
+          <w:u w:val="single"/>
+          <w14:ligatures w14:val="standard"/>
+        </w:rPr>
+        <w:t xml:space="preserve"> i.e. choose between Journals and Proceedings</w:t>
+      </w:r>
+      <w:r>
+        <w:rPr>
+          <w14:ligatures w14:val="standard"/>
+        </w:rPr>
+        <w:t>).</w:t>
+      </w:r>
+    </w:p>
+    <w:p>
+      <w:pPr>
         <w:pStyle w:val="FootnoteText"/>
         <w:framePr w:w="4680" w:h="1441" w:hRule="exact" w:hSpace="187" w:wrap="around" w:vAnchor="page" w:hAnchor="page" w:x="1089" w:y="12601" w:anchorLock="1"/>
+        <w:rPr>
+          <w:color w:val="FF0000"/>
+        </w:rPr>
       </w:pPr>
       <w:r>
         <w:rPr>
@@ -968,6 +1900,9 @@
         <w:t>∗</w:t>
       </w:r>
       <w:r>
+        <w:rPr>
+          <w:color w:val="FF0000"/>
+        </w:rPr>
         <w:t>Article Title Footnote needs to be captured as Title Note</w:t>
       </w:r>
     </w:p>
@@ -975,14 +1910,21 @@
       <w:pPr>
         <w:pStyle w:val="FootnoteText"/>
         <w:framePr w:w="4680" w:h="1441" w:hRule="exact" w:hSpace="187" w:wrap="around" w:vAnchor="page" w:hAnchor="page" w:x="1089" w:y="12601" w:anchorLock="1"/>
-      </w:pPr>
-      <w:r>
-        <w:rPr>
+        <w:rPr>
+          <w:color w:val="FF0000"/>
+        </w:rPr>
+      </w:pPr>
+      <w:r>
+        <w:rPr>
+          <w:color w:val="FF0000"/>
           <w:vertAlign w:val="superscript"/>
         </w:rPr>
         <w:t>†</w:t>
       </w:r>
       <w:r>
+        <w:rPr>
+          <w:color w:val="FF0000"/>
+        </w:rPr>
         <w:t>Author Footnote to be captured as Author Note</w:t>
       </w:r>
     </w:p>
@@ -1007,15 +1949,57 @@
         <w:rPr>
           <w:i/>
         </w:rPr>
-        <w:t>WOODSTOCK’18, June, 2018, El Paso, Texas USA</w:t>
+        <w:t>WebSci’20</w:t>
+      </w:r>
+      <w:r>
+        <w:rPr>
+          <w:i/>
+        </w:rPr>
+        <w:t xml:space="preserve">, </w:t>
+      </w:r>
+      <w:r>
+        <w:rPr>
+          <w:i/>
+        </w:rPr>
+        <w:t>July, 2020</w:t>
+      </w:r>
+      <w:r>
+        <w:rPr>
+          <w:i/>
+        </w:rPr>
+        <w:t xml:space="preserve">, </w:t>
+      </w:r>
+      <w:r>
+        <w:rPr>
+          <w:i/>
+        </w:rPr>
+        <w:t>Southampton,</w:t>
+      </w:r>
+      <w:r>
+        <w:rPr>
+          <w:i/>
+        </w:rPr>
+        <w:t xml:space="preserve"> U</w:t>
+      </w:r>
+      <w:r>
+        <w:rPr>
+          <w:i/>
+        </w:rPr>
+        <w:t>K</w:t>
       </w:r>
     </w:p>
     <w:p>
       <w:pPr>
         <w:pStyle w:val="PermissionBlock"/>
         <w:framePr w:w="4680" w:h="1441" w:hRule="exact" w:hSpace="187" w:wrap="around" w:vAnchor="page" w:hAnchor="page" w:x="1089" w:y="12601" w:anchorLock="1"/>
-      </w:pPr>
-      <w:r>
+        <w:rPr>
+          <w:color w:val="FF0000"/>
+        </w:rPr>
+      </w:pPr>
+      <w:r>
+        <w:rPr>
+          <w:color w:val="FF0000"/>
+        </w:rPr>
         <w:t>© 2018 Copyright held by the owner/author(s). 978-1-4503-0000-0/18/06...$15.00</w:t>
       </w:r>
     </w:p>
@@ -1415,7 +2399,6 @@
           <w:rFonts w:eastAsia="Verdana"/>
           <w14:ligatures w14:val="standard"/>
         </w:rPr>
-        <w:lastRenderedPageBreak/>
         <w:t>If</w:t>
       </w:r>
       <w:r>
@@ -1647,7 +2630,7 @@
           <w:lang w:eastAsia="it-IT"/>
           <w14:ligatures w14:val="standard"/>
         </w:rPr>
-        <w:t>Insert keyword text</w:t>
+        <w:t>Patient Information Leaflet, Randomized Clinical Trial, Web Tool, Sentiment Analysis, Thematic Analysis, Information Quality, Text Analysis, Readability</w:t>
       </w:r>
       <w:r>
         <w:rPr>
@@ -1661,35 +2644,14 @@
           <w:lang w:eastAsia="it-IT"/>
           <w14:ligatures w14:val="standard"/>
         </w:rPr>
-        <w:t>Insert keyword text</w:t>
+        <w:t>EQIP, SMOG</w:t>
       </w:r>
       <w:r>
         <w:rPr>
           <w:lang w:eastAsia="it-IT"/>
           <w14:ligatures w14:val="standard"/>
         </w:rPr>
-        <w:t xml:space="preserve">, </w:t>
-      </w:r>
-      <w:r>
-        <w:rPr>
-          <w:lang w:eastAsia="it-IT"/>
-          <w14:ligatures w14:val="standard"/>
-        </w:rPr>
-        <w:t>Insert keyword text</w:t>
-      </w:r>
-      <w:r>
-        <w:rPr>
-          <w:lang w:eastAsia="it-IT"/>
-          <w14:ligatures w14:val="standard"/>
-        </w:rPr>
-        <w:t xml:space="preserve">, </w:t>
-      </w:r>
-      <w:r>
-        <w:rPr>
-          <w:lang w:eastAsia="it-IT"/>
-          <w14:ligatures w14:val="standard"/>
-        </w:rPr>
-        <w:t>Insert keyword text</w:t>
+        <w:t>.</w:t>
       </w:r>
     </w:p>
     <w:p>
@@ -1710,48 +2672,226 @@
       <w:pPr>
         <w:pStyle w:val="RefFormatPara"/>
         <w:rPr>
-          <w14:ligatures w14:val="standard"/>
-        </w:rPr>
-      </w:pPr>
-      <w:r>
-        <w:rPr>
-          <w14:ligatures w14:val="standard"/>
-        </w:rPr>
-        <w:t xml:space="preserve">FirstName Surname, FirstName Surname and FirstName Surname. 2018. </w:t>
+          <w:color w:val="FF0000"/>
+          <w14:ligatures w14:val="standard"/>
+        </w:rPr>
+      </w:pPr>
+      <w:r>
+        <w:rPr>
+          <w14:ligatures w14:val="standard"/>
+        </w:rPr>
+        <w:t>Fernando Santos</w:t>
+      </w:r>
+      <w:r>
+        <w:rPr>
+          <w14:ligatures w14:val="standard"/>
+        </w:rPr>
+        <w:t xml:space="preserve">, </w:t>
+      </w:r>
+      <w:r>
+        <w:rPr>
+          <w14:ligatures w14:val="standard"/>
+        </w:rPr>
+        <w:t xml:space="preserve">Thanassis Tiropanis, Adam </w:t>
+      </w:r>
+      <w:proofErr w:type="spellStart"/>
+      <w:r>
+        <w:rPr>
+          <w14:ligatures w14:val="standard"/>
+        </w:rPr>
+        <w:t>Geraghty</w:t>
+      </w:r>
+      <w:proofErr w:type="spellEnd"/>
+      <w:r>
+        <w:rPr>
+          <w14:ligatures w14:val="standard"/>
+        </w:rPr>
+        <w:t xml:space="preserve"> and </w:t>
+      </w:r>
+      <w:r>
+        <w:rPr>
+          <w14:ligatures w14:val="standard"/>
+        </w:rPr>
+        <w:t>Jeremy Wyatt</w:t>
+      </w:r>
+      <w:r>
+        <w:rPr>
+          <w14:ligatures w14:val="standard"/>
+        </w:rPr>
+        <w:t xml:space="preserve">. </w:t>
+      </w:r>
+      <w:r>
+        <w:rPr>
+          <w14:ligatures w14:val="standard"/>
+        </w:rPr>
+        <w:t>2020</w:t>
+      </w:r>
+      <w:r>
+        <w:rPr>
+          <w14:ligatures w14:val="standard"/>
+        </w:rPr>
+        <w:t xml:space="preserve">. </w:t>
       </w:r>
       <w:r>
         <w:rPr>
           <w:bCs/>
           <w14:ligatures w14:val="standard"/>
         </w:rPr>
-        <w:t xml:space="preserve">Insert Your Title Here: Insert Subtitle Here. In </w:t>
+        <w:t>Web for Public Involvement</w:t>
+      </w:r>
+      <w:r>
+        <w:rPr>
+          <w:bCs/>
+          <w14:ligatures w14:val="standard"/>
+        </w:rPr>
+        <w:t>:</w:t>
+      </w:r>
+      <w:r>
+        <w:rPr>
+          <w:bCs/>
+          <w14:ligatures w14:val="standard"/>
+        </w:rPr>
+        <w:t xml:space="preserve"> Using Crowdsourcing and Text Analysis to help review Information Leaflets for Clinical Trials</w:t>
+      </w:r>
+      <w:r>
+        <w:rPr>
+          <w:bCs/>
+          <w14:ligatures w14:val="standard"/>
+        </w:rPr>
+        <w:t xml:space="preserve">. </w:t>
+      </w:r>
+      <w:r>
+        <w:rPr>
+          <w:bCs/>
+          <w:color w:val="FF0000"/>
+          <w14:ligatures w14:val="standard"/>
+        </w:rPr>
+        <w:t xml:space="preserve">In </w:t>
       </w:r>
       <w:r>
         <w:rPr>
           <w:bCs/>
           <w:i/>
-          <w14:ligatures w14:val="standard"/>
-        </w:rPr>
-        <w:t xml:space="preserve">Proceedings of ACM Woodstock conference (WOODSTOCK’18). ACM, New York, NY, USA, </w:t>
+          <w:color w:val="FF0000"/>
+          <w14:ligatures w14:val="standard"/>
+        </w:rPr>
+        <w:t xml:space="preserve">Proceedings of </w:t>
       </w:r>
       <w:r>
         <w:rPr>
           <w:bCs/>
           <w:i/>
-          <w14:ligatures w14:val="standard"/>
-        </w:rPr>
-        <w:t>2</w:t>
+          <w:color w:val="FF0000"/>
+          <w14:ligatures w14:val="standard"/>
+        </w:rPr>
+        <w:t>12</w:t>
       </w:r>
       <w:r>
         <w:rPr>
           <w:bCs/>
           <w:i/>
+          <w:color w:val="FF0000"/>
+          <w:vertAlign w:val="superscript"/>
+          <w14:ligatures w14:val="standard"/>
+        </w:rPr>
+        <w:t>th</w:t>
+      </w:r>
+      <w:r>
+        <w:rPr>
+          <w:bCs/>
+          <w:i/>
+          <w:color w:val="FF0000"/>
+          <w14:ligatures w14:val="standard"/>
+        </w:rPr>
+        <w:t xml:space="preserve"> ACM Web Science Conference</w:t>
+      </w:r>
+      <w:r>
+        <w:rPr>
+          <w:bCs/>
+          <w:i/>
+          <w:color w:val="FF0000"/>
+          <w14:ligatures w14:val="standard"/>
+        </w:rPr>
+        <w:t xml:space="preserve"> (</w:t>
+      </w:r>
+      <w:r>
+        <w:rPr>
+          <w:bCs/>
+          <w:i/>
+          <w:color w:val="FF0000"/>
+          <w14:ligatures w14:val="standard"/>
+        </w:rPr>
+        <w:t>WebSci20</w:t>
+      </w:r>
+      <w:r>
+        <w:rPr>
+          <w:bCs/>
+          <w:i/>
+          <w:color w:val="FF0000"/>
+          <w14:ligatures w14:val="standard"/>
+        </w:rPr>
+        <w:t xml:space="preserve">). ACM, </w:t>
+      </w:r>
+      <w:r>
+        <w:rPr>
+          <w:bCs/>
+          <w:i/>
+          <w:color w:val="FF0000"/>
+          <w14:ligatures w14:val="standard"/>
+        </w:rPr>
+        <w:t>Southampton</w:t>
+      </w:r>
+      <w:r>
+        <w:rPr>
+          <w:bCs/>
+          <w:i/>
+          <w:color w:val="FF0000"/>
+          <w14:ligatures w14:val="standard"/>
+        </w:rPr>
+        <w:t>, U</w:t>
+      </w:r>
+      <w:r>
+        <w:rPr>
+          <w:bCs/>
+          <w:i/>
+          <w:color w:val="FF0000"/>
+          <w14:ligatures w14:val="standard"/>
+        </w:rPr>
+        <w:t>K</w:t>
+      </w:r>
+      <w:r>
+        <w:rPr>
+          <w:bCs/>
+          <w:i/>
+          <w:color w:val="FF0000"/>
+          <w14:ligatures w14:val="standard"/>
+        </w:rPr>
+        <w:t xml:space="preserve">, </w:t>
+      </w:r>
+      <w:r>
+        <w:rPr>
+          <w:b/>
+          <w:bCs/>
+          <w:i/>
+          <w:color w:val="FF0000"/>
+          <w14:ligatures w14:val="standard"/>
+        </w:rPr>
+        <w:t>6</w:t>
+      </w:r>
+      <w:r>
+        <w:rPr>
+          <w:b/>
+          <w:bCs/>
+          <w:i/>
+          <w:color w:val="FF0000"/>
           <w14:ligatures w14:val="standard"/>
         </w:rPr>
         <w:t xml:space="preserve"> pages.</w:t>
       </w:r>
       <w:r>
         <w:rPr>
+          <w:b/>
+          <w:color w:val="FF0000"/>
           <w14:ligatures w14:val="standard"/>
         </w:rPr>
         <w:t xml:space="preserve"> https://doi.org/10.1145/1234567890</w:t>
@@ -1788,338 +2928,157 @@
     <w:p>
       <w:pPr>
         <w:pStyle w:val="Para"/>
-        <w:ind w:firstLine="0"/>
-        <w:jc w:val="both"/>
         <w:rPr>
           <w:lang w:eastAsia="ja-JP"/>
-          <w14:ligatures w14:val="standard"/>
-        </w:rPr>
-      </w:pPr>
-      <w:r>
-        <w:rPr>
-          <w:lang w:eastAsia="it-IT"/>
-          <w14:ligatures w14:val="standard"/>
-        </w:rPr>
+        </w:rPr>
+      </w:pPr>
+      <w:r>
         <w:t>The u</w:t>
       </w:r>
       <w:r>
-        <w:rPr>
-          <w:lang w:eastAsia="it-IT"/>
-          <w14:ligatures w14:val="standard"/>
-        </w:rPr>
         <w:t xml:space="preserve">pdated template, user manuals, samples, </w:t>
       </w:r>
       <w:r>
-        <w:rPr>
-          <w:lang w:eastAsia="it-IT"/>
-          <w14:ligatures w14:val="standard"/>
-        </w:rPr>
         <w:t xml:space="preserve">and </w:t>
       </w:r>
       <w:r>
-        <w:rPr>
-          <w:lang w:eastAsia="it-IT"/>
-          <w14:ligatures w14:val="standard"/>
-        </w:rPr>
         <w:t>required fonts</w:t>
       </w:r>
       <w:r>
-        <w:rPr>
-          <w:lang w:eastAsia="it-IT"/>
-          <w14:ligatures w14:val="standard"/>
-        </w:rPr>
         <w:t>,</w:t>
       </w:r>
       <w:r>
-        <w:rPr>
-          <w:lang w:eastAsia="it-IT"/>
-          <w14:ligatures w14:val="standard"/>
-        </w:rPr>
         <w:t xml:space="preserve"> all are available </w:t>
       </w:r>
       <w:r>
-        <w:rPr>
-          <w:lang w:eastAsia="it-IT"/>
-          <w14:ligatures w14:val="standard"/>
-        </w:rPr>
         <w:t>at</w:t>
       </w:r>
       <w:r>
-        <w:rPr>
-          <w:lang w:eastAsia="it-IT"/>
-          <w14:ligatures w14:val="standard"/>
-        </w:rPr>
         <w:t xml:space="preserve"> </w:t>
       </w:r>
       <w:r>
-        <w:rPr>
-          <w:lang w:eastAsia="it-IT"/>
-          <w14:ligatures w14:val="standard"/>
-        </w:rPr>
         <w:t xml:space="preserve">the </w:t>
       </w:r>
       <w:r>
-        <w:rPr>
-          <w:lang w:eastAsia="it-IT"/>
-          <w14:ligatures w14:val="standard"/>
-        </w:rPr>
         <w:t xml:space="preserve">URL </w:t>
       </w:r>
-      <w:hyperlink r:id="rId14" w:history="1">
+      <w:hyperlink r:id="rId15" w:history="1">
         <w:r>
           <w:rPr>
             <w:rStyle w:val="Hyperlink"/>
             <w:rFonts w:cs="Linux Libertine"/>
             <w:color w:val="auto"/>
             <w:u w:val="none"/>
-            <w:lang w:eastAsia="it-IT"/>
-            <w14:ligatures w14:val="standard"/>
           </w:rPr>
           <w:t>https://www.acm.org/publications/proceedings-template</w:t>
         </w:r>
       </w:hyperlink>
       <w:r>
-        <w:rPr>
-          <w:lang w:eastAsia="it-IT"/>
-          <w14:ligatures w14:val="standard"/>
-        </w:rPr>
         <w:t xml:space="preserve">. It contains </w:t>
       </w:r>
       <w:r>
-        <w:rPr>
-          <w:lang w:eastAsia="it-IT"/>
-          <w14:ligatures w14:val="standard"/>
-        </w:rPr>
         <w:t xml:space="preserve">said information for </w:t>
       </w:r>
       <w:r>
-        <w:rPr>
-          <w:lang w:eastAsia="it-IT"/>
-          <w14:ligatures w14:val="standard"/>
-        </w:rPr>
         <w:t>all three version</w:t>
       </w:r>
       <w:r>
-        <w:rPr>
-          <w:lang w:eastAsia="it-IT"/>
-          <w14:ligatures w14:val="standard"/>
-        </w:rPr>
         <w:t>s</w:t>
       </w:r>
       <w:r>
-        <w:rPr>
-          <w:lang w:eastAsia="it-IT"/>
-          <w14:ligatures w14:val="standard"/>
-        </w:rPr>
         <w:t xml:space="preserve"> o</w:t>
       </w:r>
       <w:r>
-        <w:rPr>
-          <w:lang w:eastAsia="it-IT"/>
-          <w14:ligatures w14:val="standard"/>
-        </w:rPr>
         <w:t>f</w:t>
       </w:r>
       <w:r>
-        <w:rPr>
-          <w:lang w:eastAsia="it-IT"/>
-          <w14:ligatures w14:val="standard"/>
-        </w:rPr>
         <w:t xml:space="preserve"> MS Word (Windows and 2 versions of Mac). There are also separate links </w:t>
       </w:r>
       <w:r>
-        <w:rPr>
-          <w:lang w:eastAsia="it-IT"/>
-          <w14:ligatures w14:val="standard"/>
-        </w:rPr>
         <w:t>to</w:t>
       </w:r>
       <w:r>
-        <w:rPr>
-          <w:lang w:eastAsia="it-IT"/>
-          <w14:ligatures w14:val="standard"/>
-        </w:rPr>
         <w:t xml:space="preserve"> the user </w:t>
       </w:r>
       <w:r>
-        <w:rPr>
-          <w:lang w:eastAsia="it-IT"/>
-          <w14:ligatures w14:val="standard"/>
-        </w:rPr>
         <w:t>guide, which</w:t>
       </w:r>
       <w:r>
-        <w:rPr>
-          <w:lang w:eastAsia="it-IT"/>
-          <w14:ligatures w14:val="standard"/>
-        </w:rPr>
         <w:t xml:space="preserve"> can be refer</w:t>
       </w:r>
       <w:r>
-        <w:rPr>
-          <w:lang w:eastAsia="it-IT"/>
-          <w14:ligatures w14:val="standard"/>
-        </w:rPr>
         <w:t>red to</w:t>
       </w:r>
       <w:r>
-        <w:rPr>
-          <w:lang w:eastAsia="it-IT"/>
-          <w14:ligatures w14:val="standard"/>
-        </w:rPr>
         <w:t xml:space="preserve"> by </w:t>
       </w:r>
       <w:r>
-        <w:rPr>
-          <w:lang w:eastAsia="it-IT"/>
-          <w14:ligatures w14:val="standard"/>
-        </w:rPr>
         <w:t xml:space="preserve">the </w:t>
       </w:r>
       <w:r>
-        <w:rPr>
-          <w:lang w:eastAsia="it-IT"/>
-          <w14:ligatures w14:val="standard"/>
-        </w:rPr>
         <w:t>user. This URL also contain</w:t>
       </w:r>
       <w:r>
-        <w:rPr>
-          <w:lang w:eastAsia="it-IT"/>
-          <w14:ligatures w14:val="standard"/>
-        </w:rPr>
         <w:t>s</w:t>
       </w:r>
       <w:r>
-        <w:rPr>
-          <w:lang w:eastAsia="it-IT"/>
-          <w14:ligatures w14:val="standard"/>
-        </w:rPr>
         <w:t xml:space="preserve"> some useful video links, which describe how </w:t>
       </w:r>
       <w:r>
-        <w:rPr>
-          <w:lang w:eastAsia="it-IT"/>
-          <w14:ligatures w14:val="standard"/>
-        </w:rPr>
         <w:t xml:space="preserve">to </w:t>
       </w:r>
       <w:r>
-        <w:rPr>
-          <w:lang w:eastAsia="it-IT"/>
-          <w14:ligatures w14:val="standard"/>
-        </w:rPr>
         <w:t xml:space="preserve">add </w:t>
       </w:r>
       <w:r>
-        <w:rPr>
-          <w:lang w:eastAsia="it-IT"/>
-          <w14:ligatures w14:val="standard"/>
-        </w:rPr>
         <w:t xml:space="preserve">the </w:t>
       </w:r>
       <w:r>
-        <w:rPr>
-          <w:lang w:eastAsia="it-IT"/>
-          <w14:ligatures w14:val="standard"/>
-        </w:rPr>
         <w:t>template</w:t>
       </w:r>
       <w:r>
-        <w:rPr>
-          <w:lang w:eastAsia="it-IT"/>
-          <w14:ligatures w14:val="standard"/>
-        </w:rPr>
         <w:t>,</w:t>
       </w:r>
       <w:r>
-        <w:rPr>
-          <w:lang w:eastAsia="it-IT"/>
-          <w14:ligatures w14:val="standard"/>
-        </w:rPr>
         <w:t xml:space="preserve"> </w:t>
       </w:r>
       <w:r>
-        <w:rPr>
-          <w:lang w:eastAsia="it-IT"/>
-          <w14:ligatures w14:val="standard"/>
-        </w:rPr>
         <w:t>structure</w:t>
       </w:r>
       <w:r>
-        <w:rPr>
-          <w:lang w:eastAsia="it-IT"/>
-          <w14:ligatures w14:val="standard"/>
-        </w:rPr>
         <w:t xml:space="preserve"> </w:t>
       </w:r>
       <w:r>
-        <w:rPr>
-          <w:lang w:eastAsia="it-IT"/>
-          <w14:ligatures w14:val="standard"/>
-        </w:rPr>
         <w:t xml:space="preserve">the </w:t>
       </w:r>
       <w:r>
-        <w:rPr>
-          <w:lang w:eastAsia="it-IT"/>
-          <w14:ligatures w14:val="standard"/>
-        </w:rPr>
         <w:t>paper</w:t>
       </w:r>
       <w:r>
-        <w:rPr>
-          <w:lang w:eastAsia="it-IT"/>
-          <w14:ligatures w14:val="standard"/>
-        </w:rPr>
         <w:t>,</w:t>
       </w:r>
       <w:r>
-        <w:rPr>
-          <w:lang w:eastAsia="it-IT"/>
-          <w14:ligatures w14:val="standard"/>
-        </w:rPr>
         <w:t xml:space="preserve"> and generate </w:t>
       </w:r>
       <w:r>
-        <w:rPr>
-          <w:lang w:eastAsia="it-IT"/>
-          <w14:ligatures w14:val="standard"/>
-        </w:rPr>
         <w:t xml:space="preserve">the </w:t>
       </w:r>
       <w:r>
-        <w:rPr>
-          <w:lang w:eastAsia="it-IT"/>
-          <w14:ligatures w14:val="standard"/>
-        </w:rPr>
         <w:t>layout</w:t>
       </w:r>
       <w:r>
-        <w:rPr>
-          <w:lang w:eastAsia="it-IT"/>
-          <w14:ligatures w14:val="standard"/>
-        </w:rPr>
         <w:t>,</w:t>
       </w:r>
       <w:r>
-        <w:rPr>
-          <w:lang w:eastAsia="it-IT"/>
-          <w14:ligatures w14:val="standard"/>
-        </w:rPr>
         <w:t xml:space="preserve"> in different clips.</w:t>
       </w:r>
       <w:r>
-        <w:rPr>
-          <w14:ligatures w14:val="standard"/>
-        </w:rPr>
         <w:t xml:space="preserve"> </w:t>
       </w:r>
       <w:r>
         <w:rPr>
           <w:b/>
           <w:lang w:eastAsia="ja-JP"/>
-          <w14:ligatures w14:val="standard"/>
         </w:rPr>
         <w:t>Display Formula with Number</w:t>
       </w:r>
@@ -2141,6 +3100,7 @@
           <w:lang w:eastAsia="ja-JP"/>
           <w14:ligatures w14:val="standard"/>
         </w:rPr>
+        <w:lastRenderedPageBreak/>
         <w:tab/>
       </w:r>
       <w:r>
@@ -2175,10 +3135,10 @@
             <v:path o:extrusionok="f" gradientshapeok="t" o:connecttype="rect"/>
             <o:lock v:ext="edit" aspectratio="t"/>
           </v:shapetype>
-          <v:shape id="_x0000_i1025" type="#_x0000_t75" style="width:125.25pt;height:35.25pt" o:ole="">
-            <v:imagedata r:id="rId15" o:title=""/>
+          <v:shape id="_x0000_i1033" type="#_x0000_t75" style="width:125.25pt;height:35.25pt" o:ole="">
+            <v:imagedata r:id="rId16" o:title=""/>
           </v:shape>
-          <o:OLEObject Type="Embed" ProgID="Equation.DSMT4" ShapeID="_x0000_i1025" DrawAspect="Content" ObjectID="_1640176062" r:id="rId16"/>
+          <o:OLEObject Type="Embed" ProgID="Equation.DSMT4" ShapeID="_x0000_i1033" DrawAspect="Content" ObjectID="_1640356589" r:id="rId17"/>
         </w:object>
       </w:r>
       <w:r>
@@ -2197,223 +3157,129 @@
     <w:p>
       <w:pPr>
         <w:pStyle w:val="ParaContinue"/>
-        <w:jc w:val="both"/>
         <w:rPr>
           <w:lang w:eastAsia="ja-JP"/>
-          <w14:ligatures w14:val="standard"/>
         </w:rPr>
       </w:pPr>
       <w:r>
         <w:rPr>
           <w:b/>
           <w:lang w:eastAsia="ja-JP"/>
-          <w14:ligatures w14:val="standard"/>
-        </w:rPr>
-        <w:lastRenderedPageBreak/>
+        </w:rPr>
         <w:t>Continuation</w:t>
       </w:r>
       <w:r>
         <w:rPr>
           <w:b/>
           <w:lang w:eastAsia="ja-JP"/>
-          <w14:ligatures w14:val="standard"/>
         </w:rPr>
         <w:t xml:space="preserve"> part of Paragraph Text</w:t>
       </w:r>
       <w:r>
-        <w:rPr>
-          <w14:ligatures w14:val="standard"/>
-        </w:rPr>
         <w:t xml:space="preserve"> </w:t>
       </w:r>
       <w:r>
-        <w:rPr>
-          <w14:ligatures w14:val="standard"/>
-        </w:rPr>
         <w:t>The u</w:t>
       </w:r>
       <w:r>
-        <w:rPr>
-          <w14:ligatures w14:val="standard"/>
-        </w:rPr>
         <w:t xml:space="preserve">ser must style this paragraph in </w:t>
       </w:r>
       <w:proofErr w:type="spellStart"/>
       <w:r>
         <w:rPr>
           <w:b/>
-          <w14:ligatures w14:val="standard"/>
         </w:rPr>
         <w:t>ParaContinue</w:t>
       </w:r>
       <w:proofErr w:type="spellEnd"/>
       <w:r>
-        <w:rPr>
-          <w14:ligatures w14:val="standard"/>
-        </w:rPr>
         <w:t xml:space="preserve"> style, which follow</w:t>
       </w:r>
       <w:r>
-        <w:rPr>
-          <w14:ligatures w14:val="standard"/>
-        </w:rPr>
         <w:t>s</w:t>
       </w:r>
       <w:r>
-        <w:rPr>
-          <w14:ligatures w14:val="standard"/>
-        </w:rPr>
         <w:t xml:space="preserve"> immediate</w:t>
       </w:r>
       <w:r>
-        <w:rPr>
-          <w14:ligatures w14:val="standard"/>
-        </w:rPr>
         <w:t>ly</w:t>
       </w:r>
       <w:r>
-        <w:rPr>
-          <w14:ligatures w14:val="standard"/>
-        </w:rPr>
         <w:t xml:space="preserve"> after the </w:t>
       </w:r>
       <w:proofErr w:type="spellStart"/>
       <w:r>
         <w:rPr>
           <w:b/>
-          <w14:ligatures w14:val="standard"/>
         </w:rPr>
         <w:t>DisplayFormula</w:t>
       </w:r>
       <w:proofErr w:type="spellEnd"/>
       <w:r>
-        <w:rPr>
-          <w14:ligatures w14:val="standard"/>
-        </w:rPr>
         <w:t xml:space="preserve"> (numbered equation). </w:t>
       </w:r>
       <w:r>
-        <w:rPr>
-          <w14:ligatures w14:val="standard"/>
-        </w:rPr>
         <w:t xml:space="preserve">The </w:t>
       </w:r>
       <w:proofErr w:type="spellStart"/>
       <w:r>
         <w:rPr>
           <w:b/>
-          <w14:ligatures w14:val="standard"/>
         </w:rPr>
         <w:t>DisplayFormula</w:t>
       </w:r>
       <w:proofErr w:type="spellEnd"/>
       <w:r>
-        <w:rPr>
-          <w14:ligatures w14:val="standard"/>
-        </w:rPr>
         <w:t xml:space="preserve"> style </w:t>
       </w:r>
       <w:r>
-        <w:rPr>
-          <w14:ligatures w14:val="standard"/>
-        </w:rPr>
         <w:t xml:space="preserve">is </w:t>
       </w:r>
       <w:r>
-        <w:rPr>
-          <w14:ligatures w14:val="standard"/>
-        </w:rPr>
         <w:t>applie</w:t>
       </w:r>
       <w:r>
-        <w:rPr>
-          <w14:ligatures w14:val="standard"/>
-        </w:rPr>
         <w:t>d</w:t>
       </w:r>
       <w:r>
-        <w:rPr>
-          <w14:ligatures w14:val="standard"/>
-        </w:rPr>
         <w:t xml:space="preserve"> only </w:t>
       </w:r>
       <w:r>
-        <w:rPr>
-          <w14:ligatures w14:val="standard"/>
-        </w:rPr>
         <w:t>in case of a</w:t>
       </w:r>
       <w:r>
-        <w:rPr>
-          <w14:ligatures w14:val="standard"/>
-        </w:rPr>
         <w:t xml:space="preserve"> numbered equation.</w:t>
       </w:r>
       <w:r>
-        <w:rPr>
-          <w14:ligatures w14:val="standard"/>
-        </w:rPr>
         <w:t xml:space="preserve"> </w:t>
       </w:r>
       <w:r>
-        <w:rPr>
-          <w14:ligatures w14:val="standard"/>
-        </w:rPr>
         <w:t>A n</w:t>
       </w:r>
       <w:r>
-        <w:rPr>
-          <w14:ligatures w14:val="standard"/>
-        </w:rPr>
         <w:t>umbered equation always ha</w:t>
       </w:r>
       <w:r>
-        <w:rPr>
-          <w14:ligatures w14:val="standard"/>
-        </w:rPr>
         <w:t>s</w:t>
       </w:r>
       <w:r>
-        <w:rPr>
-          <w14:ligatures w14:val="standard"/>
-        </w:rPr>
         <w:t xml:space="preserve"> a number </w:t>
       </w:r>
       <w:r>
-        <w:rPr>
-          <w14:ligatures w14:val="standard"/>
-        </w:rPr>
         <w:t>to its</w:t>
       </w:r>
       <w:r>
-        <w:rPr>
-          <w14:ligatures w14:val="standard"/>
-        </w:rPr>
         <w:t xml:space="preserve"> right.</w:t>
       </w:r>
       <w:r>
-        <w:rPr>
-          <w14:ligatures w14:val="standard"/>
-        </w:rPr>
         <w:t xml:space="preserve"> </w:t>
       </w:r>
       <w:r>
-        <w:rPr>
-          <w:lang w:eastAsia="it-IT"/>
-          <w14:ligatures w14:val="standard"/>
-        </w:rPr>
-        <w:t xml:space="preserve">Insert paragraph text </w:t>
-      </w:r>
-      <w:r>
-        <w:rPr>
-          <w14:ligatures w14:val="standard"/>
-        </w:rPr>
-        <w:t>here.</w:t>
+        <w:t>Insert paragraph text here.</w:t>
       </w:r>
       <w:r>
         <w:rPr>
           <w:lang w:eastAsia="ja-JP"/>
-          <w14:ligatures w14:val="standard"/>
         </w:rPr>
         <w:t xml:space="preserve"> </w:t>
       </w:r>
@@ -2421,7 +3287,6 @@
         <w:rPr>
           <w:b/>
           <w:lang w:eastAsia="ja-JP"/>
-          <w14:ligatures w14:val="standard"/>
         </w:rPr>
         <w:t>Display Formula without Number</w:t>
       </w:r>
@@ -2441,26 +3306,21 @@
           <w14:ligatures w14:val="standard"/>
         </w:rPr>
         <w:object w:dxaOrig="2540" w:dyaOrig="700">
-          <v:shape id="_x0000_i1026" type="#_x0000_t75" style="width:125.25pt;height:35.25pt" o:ole="">
-            <v:imagedata r:id="rId15" o:title=""/>
+          <v:shape id="_x0000_i1034" type="#_x0000_t75" style="width:125.25pt;height:35.25pt" o:ole="">
+            <v:imagedata r:id="rId16" o:title=""/>
           </v:shape>
-          <o:OLEObject Type="Embed" ProgID="Equation.DSMT4" ShapeID="_x0000_i1026" DrawAspect="Content" ObjectID="_1640176063" r:id="rId17"/>
+          <o:OLEObject Type="Embed" ProgID="Equation.DSMT4" ShapeID="_x0000_i1034" DrawAspect="Content" ObjectID="_1640356590" r:id="rId18"/>
         </w:object>
       </w:r>
     </w:p>
     <w:p>
       <w:pPr>
         <w:pStyle w:val="Para"/>
-        <w:jc w:val="both"/>
         <w:rPr>
           <w:lang w:eastAsia="ja-JP"/>
-          <w14:ligatures w14:val="standard"/>
-        </w:rPr>
-      </w:pPr>
-      <w:r>
-        <w:rPr>
-          <w14:ligatures w14:val="standard"/>
-        </w:rPr>
+        </w:rPr>
+      </w:pPr>
+      <w:r>
         <w:t xml:space="preserve">The </w:t>
       </w:r>
       <w:proofErr w:type="spellStart"/>
@@ -2468,7 +3328,6 @@
         <w:rPr>
           <w:b/>
           <w:lang w:eastAsia="ja-JP"/>
-          <w14:ligatures w14:val="standard"/>
         </w:rPr>
         <w:t>DisplayFormulaUnnum</w:t>
       </w:r>
@@ -2476,168 +3335,144 @@
       <w:r>
         <w:rPr>
           <w:lang w:eastAsia="ja-JP"/>
-          <w14:ligatures w14:val="standard"/>
         </w:rPr>
         <w:t xml:space="preserve"> style </w:t>
       </w:r>
       <w:r>
         <w:rPr>
           <w:lang w:eastAsia="ja-JP"/>
-          <w14:ligatures w14:val="standard"/>
         </w:rPr>
         <w:t xml:space="preserve">is </w:t>
       </w:r>
       <w:r>
         <w:rPr>
           <w:lang w:eastAsia="ja-JP"/>
-          <w14:ligatures w14:val="standard"/>
         </w:rPr>
         <w:t>applie</w:t>
       </w:r>
       <w:r>
         <w:rPr>
           <w:lang w:eastAsia="ja-JP"/>
-          <w14:ligatures w14:val="standard"/>
         </w:rPr>
         <w:t>d</w:t>
       </w:r>
       <w:r>
         <w:rPr>
           <w:lang w:eastAsia="ja-JP"/>
-          <w14:ligatures w14:val="standard"/>
         </w:rPr>
         <w:t xml:space="preserve"> only </w:t>
       </w:r>
       <w:r>
         <w:rPr>
           <w:lang w:eastAsia="ja-JP"/>
-          <w14:ligatures w14:val="standard"/>
         </w:rPr>
         <w:t>in case of an</w:t>
       </w:r>
       <w:r>
         <w:rPr>
           <w:lang w:eastAsia="ja-JP"/>
-          <w14:ligatures w14:val="standard"/>
         </w:rPr>
         <w:t xml:space="preserve"> unnumbered equation. </w:t>
       </w:r>
       <w:r>
         <w:rPr>
           <w:lang w:eastAsia="ja-JP"/>
-          <w14:ligatures w14:val="standard"/>
         </w:rPr>
         <w:t>An u</w:t>
       </w:r>
       <w:r>
         <w:rPr>
           <w:lang w:eastAsia="ja-JP"/>
-          <w14:ligatures w14:val="standard"/>
         </w:rPr>
         <w:t>nnumbered display equation never contain</w:t>
       </w:r>
       <w:r>
         <w:rPr>
           <w:lang w:eastAsia="ja-JP"/>
-          <w14:ligatures w14:val="standard"/>
         </w:rPr>
         <w:t>s</w:t>
       </w:r>
       <w:r>
         <w:rPr>
           <w:lang w:eastAsia="ja-JP"/>
-          <w14:ligatures w14:val="standard"/>
         </w:rPr>
         <w:t xml:space="preserve"> </w:t>
       </w:r>
       <w:r>
         <w:rPr>
           <w:lang w:eastAsia="ja-JP"/>
-          <w14:ligatures w14:val="standard"/>
         </w:rPr>
         <w:t>an</w:t>
       </w:r>
       <w:r>
         <w:rPr>
           <w:lang w:eastAsia="ja-JP"/>
-          <w14:ligatures w14:val="standard"/>
         </w:rPr>
         <w:t xml:space="preserve"> </w:t>
       </w:r>
       <w:r>
         <w:rPr>
           <w:lang w:eastAsia="ja-JP"/>
-          <w14:ligatures w14:val="standard"/>
         </w:rPr>
         <w:t xml:space="preserve">equation number </w:t>
       </w:r>
       <w:r>
         <w:rPr>
           <w:lang w:eastAsia="ja-JP"/>
-          <w14:ligatures w14:val="standard"/>
         </w:rPr>
         <w:t>to its</w:t>
       </w:r>
       <w:r>
         <w:rPr>
           <w:lang w:eastAsia="ja-JP"/>
-          <w14:ligatures w14:val="standard"/>
         </w:rPr>
         <w:t xml:space="preserve"> right</w:t>
       </w:r>
       <w:r>
         <w:rPr>
           <w:lang w:eastAsia="ja-JP"/>
-          <w14:ligatures w14:val="standard"/>
         </w:rPr>
         <w:t>,</w:t>
       </w:r>
       <w:r>
         <w:rPr>
           <w:lang w:eastAsia="ja-JP"/>
-          <w14:ligatures w14:val="standard"/>
         </w:rPr>
         <w:t xml:space="preserve"> and </w:t>
       </w:r>
       <w:r>
         <w:rPr>
           <w:lang w:eastAsia="ja-JP"/>
-          <w14:ligatures w14:val="standard"/>
         </w:rPr>
         <w:t>this unique property distinguish</w:t>
       </w:r>
       <w:r>
         <w:rPr>
           <w:lang w:eastAsia="ja-JP"/>
-          <w14:ligatures w14:val="standard"/>
         </w:rPr>
         <w:t>es</w:t>
       </w:r>
       <w:r>
         <w:rPr>
           <w:lang w:eastAsia="ja-JP"/>
-          <w14:ligatures w14:val="standard"/>
         </w:rPr>
         <w:t xml:space="preserve"> </w:t>
       </w:r>
       <w:r>
         <w:rPr>
           <w:lang w:eastAsia="ja-JP"/>
-          <w14:ligatures w14:val="standard"/>
         </w:rPr>
         <w:t xml:space="preserve">it </w:t>
       </w:r>
       <w:r>
         <w:rPr>
           <w:lang w:eastAsia="ja-JP"/>
-          <w14:ligatures w14:val="standard"/>
         </w:rPr>
         <w:t>from a</w:t>
       </w:r>
       <w:r>
         <w:rPr>
           <w:lang w:eastAsia="ja-JP"/>
-          <w14:ligatures w14:val="standard"/>
         </w:rPr>
         <w:t xml:space="preserve"> numbered equation.</w:t>
       </w:r>
@@ -2671,7 +3506,7 @@
                     <pic:cNvPicPr/>
                   </pic:nvPicPr>
                   <pic:blipFill>
-                    <a:blip r:embed="rId18">
+                    <a:blip r:embed="rId19">
                       <a:extLst>
                         <a:ext uri="{28A0092B-C50C-407E-A947-70E740481C1C}">
                           <a14:useLocalDpi xmlns:a14="http://schemas.microsoft.com/office/drawing/2010/main" val="0"/>
@@ -2927,9 +3762,6 @@
     <w:p>
       <w:pPr>
         <w:pStyle w:val="Head2"/>
-        <w:rPr>
-          <w14:ligatures w14:val="standard"/>
-        </w:rPr>
       </w:pPr>
       <w:r>
         <w:rPr>
@@ -2946,140 +3778,74 @@
         <w:t>.1</w:t>
       </w:r>
       <w:r>
-        <w:rPr>
-          <w14:ligatures w14:val="standard"/>
-        </w:rPr>
         <w:t> </w:t>
       </w:r>
       <w:r>
-        <w:rPr>
-          <w14:ligatures w14:val="standard"/>
-        </w:rPr>
         <w:t>Heading Level 2</w:t>
       </w:r>
     </w:p>
     <w:p>
       <w:pPr>
         <w:pStyle w:val="Para"/>
-        <w:ind w:firstLine="0"/>
-        <w:jc w:val="both"/>
-        <w:rPr>
-          <w14:ligatures w14:val="standard"/>
-        </w:rPr>
-      </w:pPr>
-      <w:r>
-        <w:rPr>
-          <w:lang w:eastAsia="it-IT"/>
-          <w14:ligatures w14:val="standard"/>
-        </w:rPr>
+      </w:pPr>
+      <w:r>
         <w:t xml:space="preserve">In </w:t>
       </w:r>
       <w:r>
-        <w:rPr>
-          <w:lang w:eastAsia="it-IT"/>
-          <w14:ligatures w14:val="standard"/>
-        </w:rPr>
         <w:t xml:space="preserve">the </w:t>
       </w:r>
       <w:r>
-        <w:rPr>
-          <w:lang w:eastAsia="it-IT"/>
-          <w14:ligatures w14:val="standard"/>
-        </w:rPr>
         <w:t>below paragraph,</w:t>
       </w:r>
       <w:r>
-        <w:rPr>
-          <w:lang w:eastAsia="it-IT"/>
-          <w14:ligatures w14:val="standard"/>
-        </w:rPr>
         <w:t xml:space="preserve"> </w:t>
       </w:r>
       <w:r>
-        <w:rPr>
-          <w:lang w:eastAsia="it-IT"/>
-          <w14:ligatures w14:val="standard"/>
-        </w:rPr>
         <w:t xml:space="preserve">it </w:t>
       </w:r>
       <w:r>
-        <w:rPr>
-          <w:lang w:eastAsia="it-IT"/>
-          <w14:ligatures w14:val="standard"/>
-        </w:rPr>
         <w:t>is explain</w:t>
       </w:r>
       <w:r>
-        <w:rPr>
-          <w:lang w:eastAsia="it-IT"/>
-          <w14:ligatures w14:val="standard"/>
-        </w:rPr>
         <w:t>ed</w:t>
       </w:r>
       <w:r>
-        <w:rPr>
-          <w:lang w:eastAsia="it-IT"/>
-          <w14:ligatures w14:val="standard"/>
-        </w:rPr>
         <w:t xml:space="preserve"> how alt-txt value </w:t>
       </w:r>
       <w:r>
-        <w:rPr>
-          <w:lang w:eastAsia="it-IT"/>
-          <w14:ligatures w14:val="standard"/>
-        </w:rPr>
         <w:t xml:space="preserve">is placed </w:t>
       </w:r>
       <w:r>
-        <w:rPr>
-          <w:lang w:eastAsia="it-IT"/>
-          <w14:ligatures w14:val="standard"/>
-        </w:rPr>
         <w:t xml:space="preserve">in </w:t>
       </w:r>
       <w:r>
         <w:rPr>
           <w:b/>
-          <w:lang w:eastAsia="it-IT"/>
-          <w14:ligatures w14:val="standard"/>
         </w:rPr>
         <w:t>MS</w:t>
       </w:r>
       <w:r>
         <w:rPr>
           <w:b/>
-          <w:lang w:eastAsia="it-IT"/>
-          <w14:ligatures w14:val="standard"/>
         </w:rPr>
         <w:t xml:space="preserve"> </w:t>
       </w:r>
       <w:r>
         <w:rPr>
           <w:b/>
-          <w:lang w:eastAsia="it-IT"/>
-          <w14:ligatures w14:val="standard"/>
         </w:rPr>
         <w:t>Word</w:t>
       </w:r>
       <w:r>
         <w:rPr>
           <w:b/>
-          <w:lang w:eastAsia="it-IT"/>
-          <w14:ligatures w14:val="standard"/>
         </w:rPr>
         <w:t xml:space="preserve"> 2010</w:t>
       </w:r>
       <w:r>
-        <w:rPr>
-          <w:lang w:eastAsia="it-IT"/>
-          <w14:ligatures w14:val="standard"/>
-        </w:rPr>
         <w:t xml:space="preserve">. </w:t>
       </w:r>
       <w:r>
-        <w:rPr>
-          <w14:ligatures w14:val="standard"/>
-        </w:rPr>
         <w:t>To add alternative text to a picture in Word 2010, follow these steps:</w:t>
       </w:r>
     </w:p>
@@ -3324,71 +4090,39 @@
     <w:p>
       <w:pPr>
         <w:pStyle w:val="Para"/>
-        <w:jc w:val="both"/>
-        <w:rPr>
-          <w14:ligatures w14:val="standard"/>
-        </w:rPr>
-      </w:pPr>
-      <w:r>
-        <w:rPr>
-          <w:lang w:eastAsia="it-IT"/>
-          <w14:ligatures w14:val="standard"/>
-        </w:rPr>
+      </w:pPr>
+      <w:r>
+        <w:lastRenderedPageBreak/>
         <w:t xml:space="preserve">Below are steps to place alt-txt value in </w:t>
       </w:r>
       <w:r>
         <w:rPr>
           <w:b/>
-          <w:lang w:eastAsia="it-IT"/>
-          <w14:ligatures w14:val="standard"/>
         </w:rPr>
         <w:t>MS Word 201</w:t>
       </w:r>
       <w:r>
         <w:rPr>
           <w:b/>
-          <w:lang w:eastAsia="it-IT"/>
-          <w14:ligatures w14:val="standard"/>
         </w:rPr>
         <w:t>3</w:t>
       </w:r>
       <w:r>
         <w:rPr>
           <w:b/>
-          <w:lang w:eastAsia="it-IT"/>
-          <w14:ligatures w14:val="standard"/>
         </w:rPr>
         <w:t>/2016</w:t>
       </w:r>
       <w:r>
-        <w:rPr>
-          <w:lang w:eastAsia="it-IT"/>
-          <w14:ligatures w14:val="standard"/>
-        </w:rPr>
-        <w:t xml:space="preserve">. </w:t>
-      </w:r>
-      <w:r>
-        <w:rPr>
-          <w14:ligatures w14:val="standard"/>
-        </w:rPr>
-        <w:t>To add alternative text to a picture in Word 201</w:t>
-      </w:r>
-      <w:r>
-        <w:rPr>
-          <w14:ligatures w14:val="standard"/>
-        </w:rPr>
+        <w:t>. To add alternative text to a picture in Word 201</w:t>
+      </w:r>
+      <w:r>
         <w:t>3</w:t>
       </w:r>
       <w:r>
-        <w:rPr>
-          <w14:ligatures w14:val="standard"/>
-        </w:rPr>
         <w:t>/2016</w:t>
       </w:r>
       <w:r>
-        <w:rPr>
-          <w14:ligatures w14:val="standard"/>
-        </w:rPr>
         <w:t>, follow these steps:</w:t>
       </w:r>
     </w:p>
@@ -3409,7 +4143,6 @@
         <w:rPr>
           <w14:ligatures w14:val="standard"/>
         </w:rPr>
-        <w:lastRenderedPageBreak/>
         <w:t>In a Word 201</w:t>
       </w:r>
       <w:r>
@@ -3690,16 +4423,11 @@
     <w:p>
       <w:pPr>
         <w:pStyle w:val="Para"/>
-        <w:jc w:val="both"/>
-        <w:rPr>
-          <w14:ligatures w14:val="standard"/>
-        </w:rPr>
       </w:pPr>
       <w:r>
         <w:rPr>
           <w:rFonts w:ascii="Linux Biolinum" w:hAnsi="Linux Biolinum" w:cs="Linux Biolinum"/>
           <w:i/>
-          <w14:ligatures w14:val="standard"/>
         </w:rPr>
         <w:t>1.1</w:t>
       </w:r>
@@ -3708,7 +4436,6 @@
           <w:rStyle w:val="Label"/>
           <w:rFonts w:cs="Linux Libertine"/>
           <w:i/>
-          <w14:ligatures w14:val="standard"/>
         </w:rPr>
         <w:t>.1</w:t>
       </w:r>
@@ -3716,167 +4443,21 @@
         <w:rPr>
           <w:rFonts w:ascii="Linux Biolinum" w:hAnsi="Linux Biolinum" w:cs="Linux Biolinum"/>
           <w:i/>
-          <w14:ligatures w14:val="standard"/>
         </w:rPr>
         <w:t xml:space="preserve"> Heading Level 3. </w:t>
       </w:r>
       <w:r>
-        <w:rPr>
-          <w:lang w:eastAsia="it-IT"/>
-          <w14:ligatures w14:val="standard"/>
-        </w:rPr>
-        <w:t xml:space="preserve">Insert paragraph text </w:t>
-      </w:r>
-      <w:r>
-        <w:rPr>
-          <w14:ligatures w14:val="standard"/>
-        </w:rPr>
-        <w:t xml:space="preserve">here. </w:t>
-      </w:r>
-      <w:r>
-        <w:rPr>
-          <w:lang w:eastAsia="it-IT"/>
-          <w14:ligatures w14:val="standard"/>
-        </w:rPr>
-        <w:t xml:space="preserve">Insert paragraph text </w:t>
-      </w:r>
-      <w:r>
-        <w:rPr>
-          <w14:ligatures w14:val="standard"/>
-        </w:rPr>
-        <w:t xml:space="preserve">here. </w:t>
-      </w:r>
-      <w:r>
-        <w:rPr>
-          <w:lang w:eastAsia="it-IT"/>
-          <w14:ligatures w14:val="standard"/>
-        </w:rPr>
-        <w:t xml:space="preserve">Insert paragraph text </w:t>
-      </w:r>
-      <w:r>
-        <w:rPr>
-          <w14:ligatures w14:val="standard"/>
-        </w:rPr>
-        <w:t xml:space="preserve">here. </w:t>
-      </w:r>
-      <w:r>
-        <w:rPr>
-          <w:lang w:eastAsia="it-IT"/>
-          <w14:ligatures w14:val="standard"/>
-        </w:rPr>
-        <w:t xml:space="preserve">Insert paragraph text </w:t>
-      </w:r>
-      <w:r>
-        <w:rPr>
-          <w14:ligatures w14:val="standard"/>
-        </w:rPr>
-        <w:t xml:space="preserve">here. </w:t>
-      </w:r>
-      <w:r>
-        <w:rPr>
-          <w:lang w:eastAsia="it-IT"/>
-          <w14:ligatures w14:val="standard"/>
-        </w:rPr>
-        <w:t xml:space="preserve">Insert paragraph text </w:t>
-      </w:r>
-      <w:r>
-        <w:rPr>
-          <w14:ligatures w14:val="standard"/>
-        </w:rPr>
-        <w:t xml:space="preserve">here. </w:t>
-      </w:r>
-      <w:r>
-        <w:rPr>
-          <w:lang w:eastAsia="it-IT"/>
-          <w14:ligatures w14:val="standard"/>
-        </w:rPr>
-        <w:t xml:space="preserve">Insert paragraph text </w:t>
-      </w:r>
-      <w:r>
-        <w:rPr>
-          <w14:ligatures w14:val="standard"/>
-        </w:rPr>
-        <w:t xml:space="preserve">here. </w:t>
-      </w:r>
-      <w:r>
-        <w:rPr>
-          <w:lang w:eastAsia="it-IT"/>
-          <w14:ligatures w14:val="standard"/>
-        </w:rPr>
-        <w:t xml:space="preserve">Insert paragraph text </w:t>
-      </w:r>
-      <w:r>
-        <w:rPr>
-          <w14:ligatures w14:val="standard"/>
-        </w:rPr>
-        <w:t>here.</w:t>
-      </w:r>
-      <w:r>
-        <w:rPr>
-          <w14:ligatures w14:val="standard"/>
-        </w:rPr>
-        <w:t xml:space="preserve"> </w:t>
-      </w:r>
-      <w:r>
-        <w:rPr>
-          <w:lang w:eastAsia="it-IT"/>
-          <w14:ligatures w14:val="standard"/>
-        </w:rPr>
-        <w:t xml:space="preserve">Insert paragraph text </w:t>
-      </w:r>
-      <w:r>
-        <w:rPr>
-          <w14:ligatures w14:val="standard"/>
-        </w:rPr>
-        <w:t xml:space="preserve">here. </w:t>
-      </w:r>
-      <w:r>
-        <w:rPr>
-          <w:lang w:eastAsia="it-IT"/>
-          <w14:ligatures w14:val="standard"/>
-        </w:rPr>
-        <w:t xml:space="preserve">Insert paragraph text </w:t>
-      </w:r>
-      <w:r>
-        <w:rPr>
-          <w14:ligatures w14:val="standard"/>
-        </w:rPr>
-        <w:t xml:space="preserve">here. </w:t>
-      </w:r>
-      <w:r>
-        <w:rPr>
-          <w:lang w:eastAsia="it-IT"/>
-          <w14:ligatures w14:val="standard"/>
-        </w:rPr>
-        <w:t xml:space="preserve">Insert paragraph text </w:t>
-      </w:r>
-      <w:r>
-        <w:rPr>
-          <w14:ligatures w14:val="standard"/>
-        </w:rPr>
-        <w:t xml:space="preserve">here. </w:t>
-      </w:r>
-      <w:r>
-        <w:rPr>
-          <w:lang w:eastAsia="it-IT"/>
-          <w14:ligatures w14:val="standard"/>
-        </w:rPr>
-        <w:t xml:space="preserve">Insert paragraph text </w:t>
-      </w:r>
-      <w:r>
-        <w:rPr>
-          <w14:ligatures w14:val="standard"/>
-        </w:rPr>
-        <w:t>here.</w:t>
+        <w:t>Insert paragraph text here. Insert paragraph text here. Insert paragraph text here. Insert paragraph text here. Insert paragraph text here. Insert paragraph text here. Insert paragraph text here.</w:t>
+      </w:r>
+      <w:r>
+        <w:t xml:space="preserve"> Insert paragraph text here. Insert paragraph text here. Insert paragraph text here. Insert paragraph text here.</w:t>
       </w:r>
     </w:p>
     <w:p>
       <w:pPr>
         <w:pStyle w:val="Para"/>
-        <w:jc w:val="both"/>
         <w:rPr>
           <w:lang w:eastAsia="ja-JP"/>
-          <w14:ligatures w14:val="standard"/>
         </w:rPr>
       </w:pPr>
       <w:r>
@@ -3884,7 +4465,6 @@
           <w:rStyle w:val="Label"/>
           <w:rFonts w:cs="Linux Libertine"/>
           <w:i/>
-          <w14:ligatures w14:val="standard"/>
         </w:rPr>
         <w:t>1.1.1.1</w:t>
       </w:r>
@@ -3893,158 +4473,14 @@
           <w:rFonts w:cs="Linux Libertine"/>
           <w:i/>
           <w:sz w:val="20"/>
-          <w14:ligatures w14:val="standard"/>
         </w:rPr>
         <w:t xml:space="preserve"> Heading Level 4. </w:t>
       </w:r>
       <w:r>
-        <w:rPr>
-          <w:lang w:eastAsia="it-IT"/>
-          <w14:ligatures w14:val="standard"/>
-        </w:rPr>
-        <w:t xml:space="preserve">Insert paragraph text </w:t>
-      </w:r>
-      <w:r>
-        <w:rPr>
-          <w14:ligatures w14:val="standard"/>
-        </w:rPr>
-        <w:t xml:space="preserve">here. </w:t>
-      </w:r>
-      <w:r>
-        <w:rPr>
-          <w:lang w:eastAsia="it-IT"/>
-          <w14:ligatures w14:val="standard"/>
-        </w:rPr>
-        <w:t xml:space="preserve">Insert paragraph text </w:t>
-      </w:r>
-      <w:r>
-        <w:rPr>
-          <w14:ligatures w14:val="standard"/>
-        </w:rPr>
-        <w:t xml:space="preserve">here. </w:t>
-      </w:r>
-      <w:r>
-        <w:rPr>
-          <w:lang w:eastAsia="it-IT"/>
-          <w14:ligatures w14:val="standard"/>
-        </w:rPr>
-        <w:t xml:space="preserve">Insert paragraph text </w:t>
-      </w:r>
-      <w:r>
-        <w:rPr>
-          <w14:ligatures w14:val="standard"/>
-        </w:rPr>
-        <w:t xml:space="preserve">here. </w:t>
-      </w:r>
-      <w:r>
-        <w:rPr>
-          <w:lang w:eastAsia="it-IT"/>
-          <w14:ligatures w14:val="standard"/>
-        </w:rPr>
-        <w:t xml:space="preserve">Insert paragraph text </w:t>
-      </w:r>
-      <w:r>
-        <w:rPr>
-          <w14:ligatures w14:val="standard"/>
-        </w:rPr>
-        <w:t xml:space="preserve">here. </w:t>
-      </w:r>
-      <w:r>
-        <w:rPr>
-          <w:lang w:eastAsia="it-IT"/>
-          <w14:ligatures w14:val="standard"/>
-        </w:rPr>
-        <w:t xml:space="preserve">Insert paragraph text </w:t>
-      </w:r>
-      <w:r>
-        <w:rPr>
-          <w14:ligatures w14:val="standard"/>
-        </w:rPr>
-        <w:t xml:space="preserve">here. </w:t>
-      </w:r>
-      <w:r>
-        <w:rPr>
-          <w:lang w:eastAsia="it-IT"/>
-          <w14:ligatures w14:val="standard"/>
-        </w:rPr>
-        <w:t xml:space="preserve">Insert paragraph text </w:t>
-      </w:r>
-      <w:r>
-        <w:rPr>
-          <w14:ligatures w14:val="standard"/>
-        </w:rPr>
-        <w:t xml:space="preserve">here. </w:t>
-      </w:r>
-      <w:r>
-        <w:rPr>
-          <w:lang w:eastAsia="it-IT"/>
-          <w14:ligatures w14:val="standard"/>
-        </w:rPr>
-        <w:t xml:space="preserve">Insert paragraph text </w:t>
-      </w:r>
-      <w:r>
-        <w:rPr>
-          <w14:ligatures w14:val="standard"/>
-        </w:rPr>
-        <w:t>here.</w:t>
-      </w:r>
-      <w:r>
-        <w:rPr>
-          <w14:ligatures w14:val="standard"/>
-        </w:rPr>
-        <w:t xml:space="preserve"> </w:t>
-      </w:r>
-      <w:r>
-        <w:rPr>
-          <w:lang w:eastAsia="it-IT"/>
-          <w14:ligatures w14:val="standard"/>
-        </w:rPr>
-        <w:t xml:space="preserve">Insert paragraph text </w:t>
-      </w:r>
-      <w:r>
-        <w:rPr>
-          <w14:ligatures w14:val="standard"/>
-        </w:rPr>
-        <w:t xml:space="preserve">here. </w:t>
-      </w:r>
-      <w:r>
-        <w:rPr>
-          <w:lang w:eastAsia="it-IT"/>
-          <w14:ligatures w14:val="standard"/>
-        </w:rPr>
-        <w:t xml:space="preserve">Insert paragraph text </w:t>
-      </w:r>
-      <w:r>
-        <w:rPr>
-          <w14:ligatures w14:val="standard"/>
-        </w:rPr>
-        <w:t xml:space="preserve">here. </w:t>
-      </w:r>
-      <w:r>
-        <w:rPr>
-          <w:lang w:eastAsia="it-IT"/>
-          <w14:ligatures w14:val="standard"/>
-        </w:rPr>
-        <w:t xml:space="preserve">Insert paragraph text </w:t>
-      </w:r>
-      <w:r>
-        <w:rPr>
-          <w14:ligatures w14:val="standard"/>
-        </w:rPr>
-        <w:t xml:space="preserve">here. </w:t>
-      </w:r>
-      <w:r>
-        <w:rPr>
-          <w:lang w:eastAsia="it-IT"/>
-          <w14:ligatures w14:val="standard"/>
-        </w:rPr>
-        <w:t xml:space="preserve">Insert paragraph text </w:t>
-      </w:r>
-      <w:r>
-        <w:rPr>
-          <w14:ligatures w14:val="standard"/>
-        </w:rPr>
-        <w:t>here.</w:t>
+        <w:t>Insert paragraph text here. Insert paragraph text here. Insert paragraph text here. Insert paragraph text here. Insert paragraph text here. Insert paragraph text here. Insert paragraph text here.</w:t>
+      </w:r>
+      <w:r>
+        <w:t xml:space="preserve"> Insert paragraph text here. Insert paragraph text here. Insert paragraph text here. Insert paragraph text here.</w:t>
       </w:r>
     </w:p>
     <w:p>
@@ -4060,8 +4496,6 @@
         </w:rPr>
         <w:t>ACKNOWLEDGMENTS</w:t>
       </w:r>
-      <w:bookmarkStart w:id="0" w:name="_GoBack"/>
-      <w:bookmarkEnd w:id="0"/>
     </w:p>
     <w:p>
       <w:pPr>
@@ -4290,7 +4724,7 @@
         </w:rPr>
         <w:t xml:space="preserve"> 36-44. DOI: </w:t>
       </w:r>
-      <w:hyperlink r:id="rId19" w:history="1">
+      <w:hyperlink r:id="rId20" w:history="1">
         <w:r>
           <w:rPr>
             <w:rStyle w:val="Hyperlink"/>
@@ -4861,7 +5295,43 @@
             <w:rPr>
               <w:rFonts w:ascii="Linux Biolinum" w:hAnsi="Linux Biolinum" w:cs="Linux Biolinum"/>
             </w:rPr>
-            <w:t>WOODSTOCK’18, June, 2018, El Paso, Texas USA</w:t>
+            <w:t>WebSci20</w:t>
+          </w:r>
+          <w:r>
+            <w:rPr>
+              <w:rFonts w:ascii="Linux Biolinum" w:hAnsi="Linux Biolinum" w:cs="Linux Biolinum"/>
+            </w:rPr>
+            <w:t xml:space="preserve">, </w:t>
+          </w:r>
+          <w:r>
+            <w:rPr>
+              <w:rFonts w:ascii="Linux Biolinum" w:hAnsi="Linux Biolinum" w:cs="Linux Biolinum"/>
+            </w:rPr>
+            <w:t>July, 2020</w:t>
+          </w:r>
+          <w:r>
+            <w:rPr>
+              <w:rFonts w:ascii="Linux Biolinum" w:hAnsi="Linux Biolinum" w:cs="Linux Biolinum"/>
+            </w:rPr>
+            <w:t xml:space="preserve">, </w:t>
+          </w:r>
+          <w:r>
+            <w:rPr>
+              <w:rFonts w:ascii="Linux Biolinum" w:hAnsi="Linux Biolinum" w:cs="Linux Biolinum"/>
+            </w:rPr>
+            <w:t>Southampton,</w:t>
+          </w:r>
+          <w:r>
+            <w:rPr>
+              <w:rFonts w:ascii="Linux Biolinum" w:hAnsi="Linux Biolinum" w:cs="Linux Biolinum"/>
+            </w:rPr>
+            <w:t xml:space="preserve"> U</w:t>
+          </w:r>
+          <w:r>
+            <w:rPr>
+              <w:rFonts w:ascii="Linux Biolinum" w:hAnsi="Linux Biolinum" w:cs="Linux Biolinum"/>
+            </w:rPr>
+            <w:t>K</w:t>
           </w:r>
         </w:p>
       </w:tc>
@@ -4886,7 +5356,19 @@
             <w:rPr>
               <w:rFonts w:ascii="Linux Biolinum" w:hAnsi="Linux Biolinum" w:cs="Linux Biolinum"/>
             </w:rPr>
-            <w:t>F. Surname et al.</w:t>
+            <w:t xml:space="preserve">F. </w:t>
+          </w:r>
+          <w:r>
+            <w:rPr>
+              <w:rFonts w:ascii="Linux Biolinum" w:hAnsi="Linux Biolinum" w:cs="Linux Biolinum"/>
+            </w:rPr>
+            <w:t>Santos</w:t>
+          </w:r>
+          <w:r>
+            <w:rPr>
+              <w:rFonts w:ascii="Linux Biolinum" w:hAnsi="Linux Biolinum" w:cs="Linux Biolinum"/>
+            </w:rPr>
+            <w:t xml:space="preserve"> et al.</w:t>
           </w:r>
         </w:p>
       </w:tc>
@@ -5170,6 +5652,124 @@
     </w:lvl>
   </w:abstractNum>
   <w:abstractNum w:abstractNumId="10" w15:restartNumberingAfterBreak="0">
+    <w:nsid w:val="01D339F6"/>
+    <w:multiLevelType w:val="multilevel"/>
+    <w:tmpl w:val="68E81150"/>
+    <w:lvl w:ilvl="0">
+      <w:start w:val="1"/>
+      <w:numFmt w:val="decimal"/>
+      <w:lvlText w:val="%1."/>
+      <w:lvlJc w:val="left"/>
+      <w:pPr>
+        <w:ind w:left="720" w:hanging="360"/>
+      </w:pPr>
+    </w:lvl>
+    <w:lvl w:ilvl="1">
+      <w:start w:val="3"/>
+      <w:numFmt w:val="decimal"/>
+      <w:isLgl/>
+      <w:lvlText w:val="%1.%2"/>
+      <w:lvlJc w:val="left"/>
+      <w:pPr>
+        <w:ind w:left="720" w:hanging="360"/>
+      </w:pPr>
+      <w:rPr>
+        <w:rFonts w:hint="default"/>
+      </w:rPr>
+    </w:lvl>
+    <w:lvl w:ilvl="2">
+      <w:start w:val="1"/>
+      <w:numFmt w:val="decimal"/>
+      <w:isLgl/>
+      <w:lvlText w:val="%1.%2.%3"/>
+      <w:lvlJc w:val="left"/>
+      <w:pPr>
+        <w:ind w:left="1080" w:hanging="720"/>
+      </w:pPr>
+      <w:rPr>
+        <w:rFonts w:hint="default"/>
+      </w:rPr>
+    </w:lvl>
+    <w:lvl w:ilvl="3">
+      <w:start w:val="1"/>
+      <w:numFmt w:val="decimal"/>
+      <w:isLgl/>
+      <w:lvlText w:val="%1.%2.%3.%4"/>
+      <w:lvlJc w:val="left"/>
+      <w:pPr>
+        <w:ind w:left="1080" w:hanging="720"/>
+      </w:pPr>
+      <w:rPr>
+        <w:rFonts w:hint="default"/>
+      </w:rPr>
+    </w:lvl>
+    <w:lvl w:ilvl="4">
+      <w:start w:val="1"/>
+      <w:numFmt w:val="decimal"/>
+      <w:isLgl/>
+      <w:lvlText w:val="%1.%2.%3.%4.%5"/>
+      <w:lvlJc w:val="left"/>
+      <w:pPr>
+        <w:ind w:left="1080" w:hanging="720"/>
+      </w:pPr>
+      <w:rPr>
+        <w:rFonts w:hint="default"/>
+      </w:rPr>
+    </w:lvl>
+    <w:lvl w:ilvl="5">
+      <w:start w:val="1"/>
+      <w:numFmt w:val="decimal"/>
+      <w:isLgl/>
+      <w:lvlText w:val="%1.%2.%3.%4.%5.%6"/>
+      <w:lvlJc w:val="left"/>
+      <w:pPr>
+        <w:ind w:left="1440" w:hanging="1080"/>
+      </w:pPr>
+      <w:rPr>
+        <w:rFonts w:hint="default"/>
+      </w:rPr>
+    </w:lvl>
+    <w:lvl w:ilvl="6">
+      <w:start w:val="1"/>
+      <w:numFmt w:val="decimal"/>
+      <w:isLgl/>
+      <w:lvlText w:val="%1.%2.%3.%4.%5.%6.%7"/>
+      <w:lvlJc w:val="left"/>
+      <w:pPr>
+        <w:ind w:left="1440" w:hanging="1080"/>
+      </w:pPr>
+      <w:rPr>
+        <w:rFonts w:hint="default"/>
+      </w:rPr>
+    </w:lvl>
+    <w:lvl w:ilvl="7">
+      <w:start w:val="1"/>
+      <w:numFmt w:val="decimal"/>
+      <w:isLgl/>
+      <w:lvlText w:val="%1.%2.%3.%4.%5.%6.%7.%8"/>
+      <w:lvlJc w:val="left"/>
+      <w:pPr>
+        <w:ind w:left="1800" w:hanging="1440"/>
+      </w:pPr>
+      <w:rPr>
+        <w:rFonts w:hint="default"/>
+      </w:rPr>
+    </w:lvl>
+    <w:lvl w:ilvl="8">
+      <w:start w:val="1"/>
+      <w:numFmt w:val="decimal"/>
+      <w:isLgl/>
+      <w:lvlText w:val="%1.%2.%3.%4.%5.%6.%7.%8.%9"/>
+      <w:lvlJc w:val="left"/>
+      <w:pPr>
+        <w:ind w:left="1800" w:hanging="1440"/>
+      </w:pPr>
+      <w:rPr>
+        <w:rFonts w:hint="default"/>
+      </w:rPr>
+    </w:lvl>
+  </w:abstractNum>
+  <w:abstractNum w:abstractNumId="11" w15:restartNumberingAfterBreak="0">
     <w:nsid w:val="0C7E5D2E"/>
     <w:multiLevelType w:val="hybridMultilevel"/>
     <w:tmpl w:val="E920FF82"/>
@@ -5286,7 +5886,7 @@
       </w:pPr>
     </w:lvl>
   </w:abstractNum>
-  <w:abstractNum w:abstractNumId="11" w15:restartNumberingAfterBreak="0">
+  <w:abstractNum w:abstractNumId="12" w15:restartNumberingAfterBreak="0">
     <w:nsid w:val="1FBB11D1"/>
     <w:multiLevelType w:val="hybridMultilevel"/>
     <w:tmpl w:val="422E5A4A"/>
@@ -5372,7 +5972,7 @@
       </w:pPr>
     </w:lvl>
   </w:abstractNum>
-  <w:abstractNum w:abstractNumId="12" w15:restartNumberingAfterBreak="0">
+  <w:abstractNum w:abstractNumId="13" w15:restartNumberingAfterBreak="0">
     <w:nsid w:val="22A25917"/>
     <w:multiLevelType w:val="hybridMultilevel"/>
     <w:tmpl w:val="422E5A4A"/>
@@ -5458,7 +6058,7 @@
       </w:pPr>
     </w:lvl>
   </w:abstractNum>
-  <w:abstractNum w:abstractNumId="13" w15:restartNumberingAfterBreak="0">
+  <w:abstractNum w:abstractNumId="14" w15:restartNumberingAfterBreak="0">
     <w:nsid w:val="266A7A59"/>
     <w:multiLevelType w:val="multilevel"/>
     <w:tmpl w:val="0409001D"/>
@@ -5544,7 +6144,7 @@
       </w:pPr>
     </w:lvl>
   </w:abstractNum>
-  <w:abstractNum w:abstractNumId="14" w15:restartNumberingAfterBreak="0">
+  <w:abstractNum w:abstractNumId="15" w15:restartNumberingAfterBreak="0">
     <w:nsid w:val="2D170EA7"/>
     <w:multiLevelType w:val="multilevel"/>
     <w:tmpl w:val="09B48B1C"/>
@@ -5679,7 +6279,7 @@
       </w:rPr>
     </w:lvl>
   </w:abstractNum>
-  <w:abstractNum w:abstractNumId="15" w15:restartNumberingAfterBreak="0">
+  <w:abstractNum w:abstractNumId="16" w15:restartNumberingAfterBreak="0">
     <w:nsid w:val="34BF3E54"/>
     <w:multiLevelType w:val="multilevel"/>
     <w:tmpl w:val="BAFE31E0"/>
@@ -5820,7 +6420,7 @@
       </w:rPr>
     </w:lvl>
   </w:abstractNum>
-  <w:abstractNum w:abstractNumId="16" w15:restartNumberingAfterBreak="0">
+  <w:abstractNum w:abstractNumId="17" w15:restartNumberingAfterBreak="0">
     <w:nsid w:val="3939095C"/>
     <w:multiLevelType w:val="hybridMultilevel"/>
     <w:tmpl w:val="3B0C83F2"/>
@@ -5909,7 +6509,7 @@
       </w:pPr>
     </w:lvl>
   </w:abstractNum>
-  <w:abstractNum w:abstractNumId="17" w15:restartNumberingAfterBreak="0">
+  <w:abstractNum w:abstractNumId="18" w15:restartNumberingAfterBreak="0">
     <w:nsid w:val="3E35302A"/>
     <w:multiLevelType w:val="multilevel"/>
     <w:tmpl w:val="D2D257EA"/>
@@ -6022,7 +6622,7 @@
       </w:pPr>
     </w:lvl>
   </w:abstractNum>
-  <w:abstractNum w:abstractNumId="18" w15:restartNumberingAfterBreak="0">
+  <w:abstractNum w:abstractNumId="19" w15:restartNumberingAfterBreak="0">
     <w:nsid w:val="40733874"/>
     <w:multiLevelType w:val="hybridMultilevel"/>
     <w:tmpl w:val="F8B865E2"/>
@@ -6108,7 +6708,7 @@
       </w:pPr>
     </w:lvl>
   </w:abstractNum>
-  <w:abstractNum w:abstractNumId="19" w15:restartNumberingAfterBreak="0">
+  <w:abstractNum w:abstractNumId="20" w15:restartNumberingAfterBreak="0">
     <w:nsid w:val="46876897"/>
     <w:multiLevelType w:val="hybridMultilevel"/>
     <w:tmpl w:val="9284396A"/>
@@ -6225,7 +6825,7 @@
       </w:pPr>
     </w:lvl>
   </w:abstractNum>
-  <w:abstractNum w:abstractNumId="20" w15:restartNumberingAfterBreak="0">
+  <w:abstractNum w:abstractNumId="21" w15:restartNumberingAfterBreak="0">
     <w:nsid w:val="52CA544A"/>
     <w:multiLevelType w:val="singleLevel"/>
     <w:tmpl w:val="AED6D67E"/>
@@ -6252,7 +6852,7 @@
       </w:rPr>
     </w:lvl>
   </w:abstractNum>
-  <w:abstractNum w:abstractNumId="21" w15:restartNumberingAfterBreak="0">
+  <w:abstractNum w:abstractNumId="22" w15:restartNumberingAfterBreak="0">
     <w:nsid w:val="554B53A5"/>
     <w:multiLevelType w:val="multilevel"/>
     <w:tmpl w:val="1A2C5E10"/>
@@ -6393,7 +6993,94 @@
       </w:rPr>
     </w:lvl>
   </w:abstractNum>
-  <w:abstractNum w:abstractNumId="22" w15:restartNumberingAfterBreak="0">
+  <w:abstractNum w:abstractNumId="23" w15:restartNumberingAfterBreak="0">
+    <w:nsid w:val="57BC09AB"/>
+    <w:multiLevelType w:val="hybridMultilevel"/>
+    <w:tmpl w:val="37F40454"/>
+    <w:lvl w:ilvl="0" w:tplc="281C1CF8">
+      <w:start w:val="1"/>
+      <w:numFmt w:val="decimal"/>
+      <w:pStyle w:val="Head1"/>
+      <w:lvlText w:val="%1."/>
+      <w:lvlJc w:val="left"/>
+      <w:pPr>
+        <w:ind w:left="720" w:hanging="360"/>
+      </w:pPr>
+    </w:lvl>
+    <w:lvl w:ilvl="1" w:tplc="08090019">
+      <w:start w:val="1"/>
+      <w:numFmt w:val="lowerLetter"/>
+      <w:lvlText w:val="%2."/>
+      <w:lvlJc w:val="left"/>
+      <w:pPr>
+        <w:ind w:left="1440" w:hanging="360"/>
+      </w:pPr>
+    </w:lvl>
+    <w:lvl w:ilvl="2" w:tplc="0809001B" w:tentative="1">
+      <w:start w:val="1"/>
+      <w:numFmt w:val="lowerRoman"/>
+      <w:lvlText w:val="%3."/>
+      <w:lvlJc w:val="right"/>
+      <w:pPr>
+        <w:ind w:left="2160" w:hanging="180"/>
+      </w:pPr>
+    </w:lvl>
+    <w:lvl w:ilvl="3" w:tplc="0809000F" w:tentative="1">
+      <w:start w:val="1"/>
+      <w:numFmt w:val="decimal"/>
+      <w:lvlText w:val="%4."/>
+      <w:lvlJc w:val="left"/>
+      <w:pPr>
+        <w:ind w:left="2880" w:hanging="360"/>
+      </w:pPr>
+    </w:lvl>
+    <w:lvl w:ilvl="4" w:tplc="08090019" w:tentative="1">
+      <w:start w:val="1"/>
+      <w:numFmt w:val="lowerLetter"/>
+      <w:lvlText w:val="%5."/>
+      <w:lvlJc w:val="left"/>
+      <w:pPr>
+        <w:ind w:left="3600" w:hanging="360"/>
+      </w:pPr>
+    </w:lvl>
+    <w:lvl w:ilvl="5" w:tplc="0809001B" w:tentative="1">
+      <w:start w:val="1"/>
+      <w:numFmt w:val="lowerRoman"/>
+      <w:lvlText w:val="%6."/>
+      <w:lvlJc w:val="right"/>
+      <w:pPr>
+        <w:ind w:left="4320" w:hanging="180"/>
+      </w:pPr>
+    </w:lvl>
+    <w:lvl w:ilvl="6" w:tplc="0809000F" w:tentative="1">
+      <w:start w:val="1"/>
+      <w:numFmt w:val="decimal"/>
+      <w:lvlText w:val="%7."/>
+      <w:lvlJc w:val="left"/>
+      <w:pPr>
+        <w:ind w:left="5040" w:hanging="360"/>
+      </w:pPr>
+    </w:lvl>
+    <w:lvl w:ilvl="7" w:tplc="08090019" w:tentative="1">
+      <w:start w:val="1"/>
+      <w:numFmt w:val="lowerLetter"/>
+      <w:lvlText w:val="%8."/>
+      <w:lvlJc w:val="left"/>
+      <w:pPr>
+        <w:ind w:left="5760" w:hanging="360"/>
+      </w:pPr>
+    </w:lvl>
+    <w:lvl w:ilvl="8" w:tplc="0809001B" w:tentative="1">
+      <w:start w:val="1"/>
+      <w:numFmt w:val="lowerRoman"/>
+      <w:lvlText w:val="%9."/>
+      <w:lvlJc w:val="right"/>
+      <w:pPr>
+        <w:ind w:left="6480" w:hanging="180"/>
+      </w:pPr>
+    </w:lvl>
+  </w:abstractNum>
+  <w:abstractNum w:abstractNumId="24" w15:restartNumberingAfterBreak="0">
     <w:nsid w:val="60560767"/>
     <w:multiLevelType w:val="multilevel"/>
     <w:tmpl w:val="0409001D"/>
@@ -6479,7 +7166,7 @@
       </w:pPr>
     </w:lvl>
   </w:abstractNum>
-  <w:abstractNum w:abstractNumId="23" w15:restartNumberingAfterBreak="0">
+  <w:abstractNum w:abstractNumId="25" w15:restartNumberingAfterBreak="0">
     <w:nsid w:val="612D4DC5"/>
     <w:multiLevelType w:val="hybridMultilevel"/>
     <w:tmpl w:val="C13A82DE"/>
@@ -6593,7 +7280,7 @@
       </w:rPr>
     </w:lvl>
   </w:abstractNum>
-  <w:abstractNum w:abstractNumId="24" w15:restartNumberingAfterBreak="0">
+  <w:abstractNum w:abstractNumId="26" w15:restartNumberingAfterBreak="0">
     <w:nsid w:val="6204797A"/>
     <w:multiLevelType w:val="hybridMultilevel"/>
     <w:tmpl w:val="E97A8A70"/>
@@ -6710,7 +7397,7 @@
       </w:pPr>
     </w:lvl>
   </w:abstractNum>
-  <w:abstractNum w:abstractNumId="25" w15:restartNumberingAfterBreak="0">
+  <w:abstractNum w:abstractNumId="27" w15:restartNumberingAfterBreak="0">
     <w:nsid w:val="67445E99"/>
     <w:multiLevelType w:val="multilevel"/>
     <w:tmpl w:val="9F46EC34"/>
@@ -6851,7 +7538,7 @@
       </w:rPr>
     </w:lvl>
   </w:abstractNum>
-  <w:abstractNum w:abstractNumId="26" w15:restartNumberingAfterBreak="0">
+  <w:abstractNum w:abstractNumId="28" w15:restartNumberingAfterBreak="0">
     <w:nsid w:val="6B415F8A"/>
     <w:multiLevelType w:val="multilevel"/>
     <w:tmpl w:val="0409001D"/>
@@ -6937,7 +7624,7 @@
       </w:pPr>
     </w:lvl>
   </w:abstractNum>
-  <w:abstractNum w:abstractNumId="27" w15:restartNumberingAfterBreak="0">
+  <w:abstractNum w:abstractNumId="29" w15:restartNumberingAfterBreak="0">
     <w:nsid w:val="6B8E7CF9"/>
     <w:multiLevelType w:val="hybridMultilevel"/>
     <w:tmpl w:val="4E7C556E"/>
@@ -7054,7 +7741,7 @@
       </w:pPr>
     </w:lvl>
   </w:abstractNum>
-  <w:abstractNum w:abstractNumId="28" w15:restartNumberingAfterBreak="0">
+  <w:abstractNum w:abstractNumId="30" w15:restartNumberingAfterBreak="0">
     <w:nsid w:val="799051AC"/>
     <w:multiLevelType w:val="multilevel"/>
     <w:tmpl w:val="04090023"/>
@@ -7145,7 +7832,7 @@
       </w:pPr>
     </w:lvl>
   </w:abstractNum>
-  <w:abstractNum w:abstractNumId="29" w15:restartNumberingAfterBreak="0">
+  <w:abstractNum w:abstractNumId="31" w15:restartNumberingAfterBreak="0">
     <w:nsid w:val="7E7B01F4"/>
     <w:multiLevelType w:val="hybridMultilevel"/>
     <w:tmpl w:val="4EF20644"/>
@@ -7258,31 +7945,31 @@
     </w:lvl>
   </w:abstractNum>
   <w:num w:numId="1">
-    <w:abstractNumId w:val="28"/>
+    <w:abstractNumId w:val="30"/>
   </w:num>
   <w:num w:numId="2">
-    <w:abstractNumId w:val="14"/>
+    <w:abstractNumId w:val="15"/>
   </w:num>
   <w:num w:numId="3">
-    <w:abstractNumId w:val="10"/>
+    <w:abstractNumId w:val="11"/>
   </w:num>
   <w:num w:numId="4">
+    <w:abstractNumId w:val="29"/>
+  </w:num>
+  <w:num w:numId="5">
+    <w:abstractNumId w:val="20"/>
+  </w:num>
+  <w:num w:numId="6">
+    <w:abstractNumId w:val="16"/>
+  </w:num>
+  <w:num w:numId="7">
     <w:abstractNumId w:val="27"/>
   </w:num>
-  <w:num w:numId="5">
-    <w:abstractNumId w:val="19"/>
-  </w:num>
-  <w:num w:numId="6">
-    <w:abstractNumId w:val="15"/>
-  </w:num>
-  <w:num w:numId="7">
-    <w:abstractNumId w:val="25"/>
-  </w:num>
   <w:num w:numId="8">
-    <w:abstractNumId w:val="21"/>
+    <w:abstractNumId w:val="22"/>
   </w:num>
   <w:num w:numId="9">
-    <w:abstractNumId w:val="24"/>
+    <w:abstractNumId w:val="26"/>
   </w:num>
   <w:num w:numId="10">
     <w:abstractNumId w:val="9"/>
@@ -7315,28 +8002,28 @@
     <w:abstractNumId w:val="0"/>
   </w:num>
   <w:num w:numId="20">
-    <w:abstractNumId w:val="20"/>
+    <w:abstractNumId w:val="21"/>
   </w:num>
   <w:num w:numId="21">
-    <w:abstractNumId w:val="23"/>
+    <w:abstractNumId w:val="25"/>
   </w:num>
   <w:num w:numId="22">
-    <w:abstractNumId w:val="29"/>
+    <w:abstractNumId w:val="31"/>
   </w:num>
   <w:num w:numId="23">
-    <w:abstractNumId w:val="13"/>
+    <w:abstractNumId w:val="14"/>
   </w:num>
   <w:num w:numId="24">
-    <w:abstractNumId w:val="26"/>
+    <w:abstractNumId w:val="28"/>
   </w:num>
   <w:num w:numId="25">
-    <w:abstractNumId w:val="22"/>
+    <w:abstractNumId w:val="24"/>
   </w:num>
   <w:num w:numId="26">
-    <w:abstractNumId w:val="16"/>
+    <w:abstractNumId w:val="17"/>
   </w:num>
   <w:num w:numId="27">
-    <w:abstractNumId w:val="18"/>
+    <w:abstractNumId w:val="19"/>
     <w:lvlOverride w:ilvl="0">
       <w:startOverride w:val="1"/>
     </w:lvlOverride>
@@ -7366,7 +8053,7 @@
     </w:lvlOverride>
   </w:num>
   <w:num w:numId="28">
-    <w:abstractNumId w:val="16"/>
+    <w:abstractNumId w:val="17"/>
     <w:lvlOverride w:ilvl="0">
       <w:startOverride w:val="1"/>
     </w:lvlOverride>
@@ -7394,13 +8081,19 @@
     </w:lvlOverride>
   </w:num>
   <w:num w:numId="29">
-    <w:abstractNumId w:val="17"/>
+    <w:abstractNumId w:val="18"/>
   </w:num>
   <w:num w:numId="30">
+    <w:abstractNumId w:val="13"/>
+  </w:num>
+  <w:num w:numId="31">
     <w:abstractNumId w:val="12"/>
   </w:num>
-  <w:num w:numId="31">
-    <w:abstractNumId w:val="11"/>
+  <w:num w:numId="32">
+    <w:abstractNumId w:val="23"/>
+  </w:num>
+  <w:num w:numId="33">
+    <w:abstractNumId w:val="10"/>
   </w:num>
   <w:numIdMacAtCleanup w:val="22"/>
 </w:numbering>
@@ -8552,10 +9245,14 @@
     <w:name w:val="Head1"/>
     <w:autoRedefine/>
     <w:qFormat/>
-    <w:rsid w:val="00586A35"/>
-    <w:pPr>
+    <w:rsid w:val="005B5BAE"/>
+    <w:pPr>
+      <w:numPr>
+        <w:numId w:val="32"/>
+      </w:numPr>
       <w:spacing w:before="220" w:after="80"/>
-      <w:ind w:left="280" w:hanging="280"/>
+      <w:ind w:left="357" w:hanging="357"/>
+      <w:outlineLvl w:val="1"/>
     </w:pPr>
     <w:rPr>
       <w:rFonts w:ascii="Linux Libertine" w:eastAsia="Times New Roman" w:hAnsi="Linux Libertine" w:cs="Linux Libertine"/>
@@ -8568,15 +9265,15 @@
     <w:name w:val="Head2"/>
     <w:autoRedefine/>
     <w:qFormat/>
-    <w:rsid w:val="00586A35"/>
+    <w:rsid w:val="00DD30C1"/>
     <w:pPr>
       <w:spacing w:before="180" w:after="80"/>
-      <w:ind w:left="400" w:hanging="400"/>
+      <w:ind w:left="340" w:hanging="340"/>
+      <w:outlineLvl w:val="2"/>
     </w:pPr>
     <w:rPr>
       <w:rFonts w:ascii="Linux Libertine" w:eastAsia="Times New Roman" w:hAnsi="Linux Libertine" w:cs="Linux Libertine"/>
       <w:b/>
-      <w:sz w:val="22"/>
       <w:lang w:val="en-US" w:eastAsia="en-US"/>
     </w:rPr>
   </w:style>
@@ -8794,9 +9491,11 @@
     <w:link w:val="AbsHeadChar"/>
     <w:autoRedefine/>
     <w:qFormat/>
-    <w:rsid w:val="00586A35"/>
+    <w:rsid w:val="006425FB"/>
     <w:pPr>
       <w:spacing w:before="120" w:after="80"/>
+      <w:jc w:val="center"/>
+      <w:outlineLvl w:val="0"/>
     </w:pPr>
     <w:rPr>
       <w:rFonts w:ascii="Linux Libertine" w:eastAsiaTheme="minorHAnsi" w:hAnsi="Linux Libertine" w:cs="Linux Libertine"/>
@@ -8810,7 +9509,7 @@
     <w:name w:val="AbsHead Char"/>
     <w:basedOn w:val="DefaultParagraphFont"/>
     <w:link w:val="AbsHead"/>
-    <w:rsid w:val="00586A35"/>
+    <w:rsid w:val="006425FB"/>
     <w:rPr>
       <w:rFonts w:ascii="Linux Libertine" w:eastAsiaTheme="minorHAnsi" w:hAnsi="Linux Libertine" w:cs="Linux Libertine"/>
       <w:b/>
@@ -8981,9 +9680,10 @@
     <w:link w:val="AuthorsChar"/>
     <w:autoRedefine/>
     <w:qFormat/>
-    <w:rsid w:val="00740DF5"/>
+    <w:rsid w:val="006425FB"/>
     <w:pPr>
       <w:spacing w:after="160"/>
+      <w:ind w:left="-142" w:right="-97"/>
       <w:jc w:val="center"/>
     </w:pPr>
     <w:rPr>
@@ -8997,7 +9697,7 @@
     <w:name w:val="Authors Char"/>
     <w:basedOn w:val="DefaultParagraphFont"/>
     <w:link w:val="Authors"/>
-    <w:rsid w:val="00740DF5"/>
+    <w:rsid w:val="006425FB"/>
     <w:rPr>
       <w:rFonts w:ascii="Linux Libertine" w:eastAsiaTheme="minorHAnsi" w:hAnsi="Linux Libertine" w:cs="Linux Libertine"/>
       <w:sz w:val="24"/>
@@ -9430,16 +10130,17 @@
     <w:name w:val="Para"/>
     <w:autoRedefine/>
     <w:qFormat/>
-    <w:rsid w:val="00586A35"/>
+    <w:rsid w:val="00337546"/>
     <w:pPr>
       <w:spacing w:line="264" w:lineRule="auto"/>
-      <w:ind w:firstLine="240"/>
+      <w:jc w:val="both"/>
     </w:pPr>
     <w:rPr>
       <w:rFonts w:ascii="Linux Libertine" w:eastAsiaTheme="minorHAnsi" w:hAnsi="Linux Libertine" w:cstheme="minorBidi"/>
       <w:sz w:val="18"/>
       <w:szCs w:val="22"/>
-      <w:lang w:val="en-US" w:eastAsia="en-US"/>
+      <w:lang w:val="en-US"/>
+      <w14:ligatures w14:val="standard"/>
     </w:rPr>
   </w:style>
   <w:style w:type="character" w:customStyle="1" w:styleId="PatentNum">
@@ -9850,9 +10551,6 @@
     <w:basedOn w:val="Para"/>
     <w:link w:val="ParaContinueChar"/>
     <w:rsid w:val="00586A35"/>
-    <w:pPr>
-      <w:ind w:firstLine="0"/>
-    </w:pPr>
   </w:style>
   <w:style w:type="character" w:customStyle="1" w:styleId="ParaContinueChar">
     <w:name w:val="ParaContinue Char"/>
@@ -10167,8 +10865,7 @@
     <w:rsid w:val="00586A35"/>
     <w:pPr>
       <w:shd w:val="clear" w:color="auto" w:fill="FDE9D9" w:themeFill="accent6" w:themeFillTint="33"/>
-      <w:ind w:left="1134" w:right="1134" w:firstLine="0"/>
-      <w:jc w:val="both"/>
+      <w:ind w:left="1134" w:right="1134"/>
     </w:pPr>
   </w:style>
   <w:style w:type="paragraph" w:customStyle="1" w:styleId="PullQuote">
@@ -10178,8 +10875,7 @@
     <w:rsid w:val="00586A35"/>
     <w:pPr>
       <w:shd w:val="clear" w:color="auto" w:fill="EAF1DD" w:themeFill="accent3" w:themeFillTint="33"/>
-      <w:ind w:left="1134" w:right="1134" w:firstLine="0"/>
-      <w:jc w:val="both"/>
+      <w:ind w:left="1134" w:right="1134"/>
     </w:pPr>
   </w:style>
   <w:style w:type="paragraph" w:customStyle="1" w:styleId="TableFootTitle">
@@ -12306,9 +13002,6 @@
     <w:name w:val="AppendixH4"/>
     <w:basedOn w:val="Para"/>
     <w:qFormat/>
-    <w:rPr>
-      <w:lang w:eastAsia="it-IT"/>
-    </w:rPr>
   </w:style>
   <w:style w:type="paragraph" w:customStyle="1" w:styleId="Style1">
     <w:name w:val="Style1"/>
@@ -16809,7 +17502,7 @@
 </file>
 
 <file path=customXml/itemProps2.xml><?xml version="1.0" encoding="utf-8"?>
-<ds:datastoreItem xmlns:ds="http://schemas.openxmlformats.org/officeDocument/2006/customXml" ds:itemID="{9C935A4F-F554-4D47-BEDC-76B12AD0CEA7}">
+<ds:datastoreItem xmlns:ds="http://schemas.openxmlformats.org/officeDocument/2006/customXml" ds:itemID="{0730C137-D822-46C0-836F-C65E2E80F090}">
   <ds:schemaRefs>
     <ds:schemaRef ds:uri="http://schemas.openxmlformats.org/officeDocument/2006/bibliography"/>
   </ds:schemaRefs>

</xml_diff>

<commit_message>
Thesis Advance: Methodology diag, introduction, PIL design, PPI participation 15/01/2020
</commit_message>
<xml_diff>
--- a/Papers/WebSci2020.docx
+++ b/Papers/WebSci2020.docx
@@ -1134,7 +1134,12 @@
         <w:pStyle w:val="Para"/>
       </w:pPr>
       <w:r>
-        <w:t xml:space="preserve">Finally, the collected feedback was summarized and presented as an electronic report to the PIL authors via the </w:t>
+        <w:t xml:space="preserve">Finally, the collected feedback was summarized and presented as an electronic report to </w:t>
+      </w:r>
+      <w:bookmarkStart w:id="0" w:name="_GoBack"/>
+      <w:bookmarkEnd w:id="0"/>
+      <w:r>
+        <w:t xml:space="preserve">the PIL authors via the </w:t>
       </w:r>
       <w:proofErr w:type="spellStart"/>
       <w:r>
@@ -1172,13 +1177,7 @@
         <w:pStyle w:val="Head2"/>
       </w:pPr>
       <w:r>
-        <w:t>4.3</w:t>
-      </w:r>
-      <w:r>
-        <w:t xml:space="preserve"> </w:t>
-      </w:r>
-      <w:r>
-        <w:t xml:space="preserve">Employing </w:t>
+        <w:t xml:space="preserve">4.3 Employing </w:t>
       </w:r>
       <w:proofErr w:type="spellStart"/>
       <w:r>
@@ -1241,13 +1240,7 @@
         <w:pStyle w:val="Head2"/>
       </w:pPr>
       <w:r>
-        <w:t>4.</w:t>
-      </w:r>
-      <w:r>
-        <w:t>4</w:t>
-      </w:r>
-      <w:r>
-        <w:t xml:space="preserve"> </w:t>
+        <w:t xml:space="preserve">4.4 </w:t>
       </w:r>
       <w:r>
         <w:t>Objectively assessing the readability of a PIL and the participants reading skill level.</w:t>
@@ -1258,7 +1251,16 @@
         <w:pStyle w:val="Para"/>
       </w:pPr>
       <w:r>
-        <w:t>The Cloze procedure was employed on the selected sentences with low readability previously selected. The Cloze procedure replaced every 5</w:t>
+        <w:t xml:space="preserve">The Cloze procedure was employed on the selected sentences with low readability previously </w:t>
+      </w:r>
+      <w:r>
+        <w:t>found</w:t>
+      </w:r>
+      <w:r>
+        <w:t xml:space="preserve">. The </w:t>
+      </w:r>
+      <w:r>
+        <w:t>Cloze procedure consist on replacing every n</w:t>
       </w:r>
       <w:r>
         <w:rPr>
@@ -1267,7 +1269,19 @@
         <w:t>th</w:t>
       </w:r>
       <w:r>
-        <w:t xml:space="preserve"> word with a blank space. The </w:t>
+        <w:t xml:space="preserve"> word </w:t>
+      </w:r>
+      <w:r>
+        <w:t xml:space="preserve">of a document </w:t>
+      </w:r>
+      <w:r>
+        <w:t>with a blank space</w:t>
+      </w:r>
+      <w:r>
+        <w:t xml:space="preserve"> and asking a participant sample to complete the sentences, it assess the difficulty of a document based on the number of identical words submitted by the participants</w:t>
+      </w:r>
+      <w:r>
+        <w:t xml:space="preserve">. The </w:t>
       </w:r>
       <w:proofErr w:type="spellStart"/>
       <w:r>
@@ -1280,8 +1294,6 @@
       <w:r>
         <w:t>identical words submitted by the participants for each original sentence was used to validate the results from the readability indexes.</w:t>
       </w:r>
-      <w:bookmarkStart w:id="0" w:name="_GoBack"/>
-      <w:bookmarkEnd w:id="0"/>
     </w:p>
     <w:p>
       <w:pPr>
@@ -1780,6 +1792,7 @@
         <w:rPr>
           <w14:ligatures w14:val="standard"/>
         </w:rPr>
+        <w:lastRenderedPageBreak/>
         <w:t xml:space="preserve">Now, to generate </w:t>
       </w:r>
       <w:r>
@@ -1834,7 +1847,6 @@
         <w:rPr>
           <w14:ligatures w14:val="standard"/>
         </w:rPr>
-        <w:lastRenderedPageBreak/>
         <w:t xml:space="preserve">option </w:t>
       </w:r>
       <w:r>
@@ -3135,10 +3147,10 @@
             <v:path o:extrusionok="f" gradientshapeok="t" o:connecttype="rect"/>
             <o:lock v:ext="edit" aspectratio="t"/>
           </v:shapetype>
-          <v:shape id="_x0000_i1033" type="#_x0000_t75" style="width:125.25pt;height:35.25pt" o:ole="">
+          <v:shape id="_x0000_i1025" type="#_x0000_t75" style="width:125pt;height:35pt" o:ole="">
             <v:imagedata r:id="rId16" o:title=""/>
           </v:shape>
-          <o:OLEObject Type="Embed" ProgID="Equation.DSMT4" ShapeID="_x0000_i1033" DrawAspect="Content" ObjectID="_1640356589" r:id="rId17"/>
+          <o:OLEObject Type="Embed" ProgID="Equation.DSMT4" ShapeID="_x0000_i1025" DrawAspect="Content" ObjectID="_1640624056" r:id="rId17"/>
         </w:object>
       </w:r>
       <w:r>
@@ -3306,10 +3318,10 @@
           <w14:ligatures w14:val="standard"/>
         </w:rPr>
         <w:object w:dxaOrig="2540" w:dyaOrig="700">
-          <v:shape id="_x0000_i1034" type="#_x0000_t75" style="width:125.25pt;height:35.25pt" o:ole="">
+          <v:shape id="_x0000_i1026" type="#_x0000_t75" style="width:125pt;height:35pt" o:ole="">
             <v:imagedata r:id="rId16" o:title=""/>
           </v:shape>
-          <o:OLEObject Type="Embed" ProgID="Equation.DSMT4" ShapeID="_x0000_i1034" DrawAspect="Content" ObjectID="_1640356590" r:id="rId18"/>
+          <o:OLEObject Type="Embed" ProgID="Equation.DSMT4" ShapeID="_x0000_i1026" DrawAspect="Content" ObjectID="_1640624057" r:id="rId18"/>
         </w:object>
       </w:r>
     </w:p>
@@ -17502,7 +17514,7 @@
 </file>
 
 <file path=customXml/itemProps2.xml><?xml version="1.0" encoding="utf-8"?>
-<ds:datastoreItem xmlns:ds="http://schemas.openxmlformats.org/officeDocument/2006/customXml" ds:itemID="{0730C137-D822-46C0-836F-C65E2E80F090}">
+<ds:datastoreItem xmlns:ds="http://schemas.openxmlformats.org/officeDocument/2006/customXml" ds:itemID="{489CFF0C-50C2-40A1-9CBB-25F4CADCAD29}">
   <ds:schemaRefs>
     <ds:schemaRef ds:uri="http://schemas.openxmlformats.org/officeDocument/2006/bibliography"/>
   </ds:schemaRefs>

</xml_diff>